<commit_message>
Date programs & prettier formatted all
</commit_message>
<xml_diff>
--- a/assignment.docx
+++ b/assignment.docx
@@ -1,6 +1,6 @@
 
 <file path=word/document.xml><?xml version="1.0" encoding="utf-8"?>
-<w:document xmlns:wpc="http://schemas.microsoft.com/office/word/2010/wordprocessingCanvas" xmlns:mc="http://schemas.openxmlformats.org/markup-compatibility/2006" xmlns:o="urn:schemas-microsoft-com:office:office" xmlns:r="http://schemas.openxmlformats.org/officeDocument/2006/relationships" xmlns:m="http://schemas.openxmlformats.org/officeDocument/2006/math" xmlns:v="urn:schemas-microsoft-com:vml" xmlns:wp14="http://schemas.microsoft.com/office/word/2010/wordprocessingDrawing" xmlns:wp="http://schemas.openxmlformats.org/drawingml/2006/wordprocessingDrawing" xmlns:w10="urn:schemas-microsoft-com:office:word" xmlns:w="http://schemas.openxmlformats.org/wordprocessingml/2006/main" xmlns:w14="http://schemas.microsoft.com/office/word/2010/wordml" xmlns:w15="http://schemas.microsoft.com/office/word/2012/wordml" xmlns:wpg="http://schemas.microsoft.com/office/word/2010/wordprocessingGroup" xmlns:wpi="http://schemas.microsoft.com/office/word/2010/wordprocessingInk" xmlns:wne="http://schemas.microsoft.com/office/word/2006/wordml" xmlns:wps="http://schemas.microsoft.com/office/word/2010/wordprocessingShape" mc:Ignorable="w14 w15 wp14">
+<w:document xmlns:wpc="http://schemas.microsoft.com/office/word/2010/wordprocessingCanvas" xmlns:cx="http://schemas.microsoft.com/office/drawing/2014/chartex" xmlns:cx1="http://schemas.microsoft.com/office/drawing/2015/9/8/chartex" xmlns:cx2="http://schemas.microsoft.com/office/drawing/2015/10/21/chartex" xmlns:cx3="http://schemas.microsoft.com/office/drawing/2016/5/9/chartex" xmlns:cx4="http://schemas.microsoft.com/office/drawing/2016/5/10/chartex" xmlns:cx5="http://schemas.microsoft.com/office/drawing/2016/5/11/chartex" xmlns:cx6="http://schemas.microsoft.com/office/drawing/2016/5/12/chartex" xmlns:cx7="http://schemas.microsoft.com/office/drawing/2016/5/13/chartex" xmlns:cx8="http://schemas.microsoft.com/office/drawing/2016/5/14/chartex" xmlns:mc="http://schemas.openxmlformats.org/markup-compatibility/2006" xmlns:aink="http://schemas.microsoft.com/office/drawing/2016/ink" xmlns:am3d="http://schemas.microsoft.com/office/drawing/2017/model3d" xmlns:o="urn:schemas-microsoft-com:office:office" xmlns:oel="http://schemas.microsoft.com/office/2019/extlst" xmlns:r="http://schemas.openxmlformats.org/officeDocument/2006/relationships" xmlns:m="http://schemas.openxmlformats.org/officeDocument/2006/math" xmlns:v="urn:schemas-microsoft-com:vml" xmlns:wp14="http://schemas.microsoft.com/office/word/2010/wordprocessingDrawing" xmlns:wp="http://schemas.openxmlformats.org/drawingml/2006/wordprocessingDrawing" xmlns:w10="urn:schemas-microsoft-com:office:word" xmlns:w="http://schemas.openxmlformats.org/wordprocessingml/2006/main" xmlns:w14="http://schemas.microsoft.com/office/word/2010/wordml" xmlns:w15="http://schemas.microsoft.com/office/word/2012/wordml" xmlns:w16cex="http://schemas.microsoft.com/office/word/2018/wordml/cex" xmlns:w16cid="http://schemas.microsoft.com/office/word/2016/wordml/cid" xmlns:w16="http://schemas.microsoft.com/office/word/2018/wordml" xmlns:w16sdtdh="http://schemas.microsoft.com/office/word/2020/wordml/sdtdatahash" xmlns:w16se="http://schemas.microsoft.com/office/word/2015/wordml/symex" xmlns:wpg="http://schemas.microsoft.com/office/word/2010/wordprocessingGroup" xmlns:wpi="http://schemas.microsoft.com/office/word/2010/wordprocessingInk" xmlns:wne="http://schemas.microsoft.com/office/word/2006/wordml" xmlns:wps="http://schemas.microsoft.com/office/word/2010/wordprocessingShape" mc:Ignorable="w14 w15 w16se w16cid w16 w16cex w16sdtdh wp14">
   <w:body>
     <w:p>
       <w:pPr>
@@ -422,38 +422,78 @@
           <w:szCs w:val="21"/>
           <w:lang w:eastAsia="en-IN"/>
         </w:rPr>
-        <w:t>import java.util.*;</w:t>
-      </w:r>
-    </w:p>
-    <w:p>
-      <w:pPr>
-        <w:spacing w:after="0"/>
-        <w:rPr>
-          <w:rFonts w:ascii="Times New Roman" w:eastAsia="Times New Roman" w:hAnsi="Times New Roman" w:cs="Times New Roman"/>
-          <w:sz w:val="21"/>
-          <w:szCs w:val="21"/>
-          <w:lang w:eastAsia="en-IN"/>
-        </w:rPr>
-      </w:pPr>
-    </w:p>
-    <w:p>
-      <w:pPr>
-        <w:spacing w:after="0"/>
-        <w:rPr>
-          <w:rFonts w:ascii="Times New Roman" w:eastAsia="Times New Roman" w:hAnsi="Times New Roman" w:cs="Times New Roman"/>
-          <w:sz w:val="21"/>
-          <w:szCs w:val="21"/>
-          <w:lang w:eastAsia="en-IN"/>
-        </w:rPr>
-      </w:pPr>
-      <w:r>
-        <w:rPr>
-          <w:rFonts w:ascii="Times New Roman" w:eastAsia="Times New Roman" w:hAnsi="Times New Roman" w:cs="Times New Roman"/>
-          <w:sz w:val="21"/>
-          <w:szCs w:val="21"/>
-          <w:lang w:eastAsia="en-IN"/>
-        </w:rPr>
-        <w:t xml:space="preserve">class Number_System_Convert </w:t>
+        <w:t xml:space="preserve">import </w:t>
+      </w:r>
+      <w:proofErr w:type="spellStart"/>
+      <w:r>
+        <w:rPr>
+          <w:rFonts w:ascii="Times New Roman" w:eastAsia="Times New Roman" w:hAnsi="Times New Roman" w:cs="Times New Roman"/>
+          <w:sz w:val="21"/>
+          <w:szCs w:val="21"/>
+          <w:lang w:eastAsia="en-IN"/>
+        </w:rPr>
+        <w:t>java.util</w:t>
+      </w:r>
+      <w:proofErr w:type="spellEnd"/>
+      <w:r>
+        <w:rPr>
+          <w:rFonts w:ascii="Times New Roman" w:eastAsia="Times New Roman" w:hAnsi="Times New Roman" w:cs="Times New Roman"/>
+          <w:sz w:val="21"/>
+          <w:szCs w:val="21"/>
+          <w:lang w:eastAsia="en-IN"/>
+        </w:rPr>
+        <w:t>.*;</w:t>
+      </w:r>
+    </w:p>
+    <w:p>
+      <w:pPr>
+        <w:spacing w:after="0"/>
+        <w:rPr>
+          <w:rFonts w:ascii="Times New Roman" w:eastAsia="Times New Roman" w:hAnsi="Times New Roman" w:cs="Times New Roman"/>
+          <w:sz w:val="21"/>
+          <w:szCs w:val="21"/>
+          <w:lang w:eastAsia="en-IN"/>
+        </w:rPr>
+      </w:pPr>
+    </w:p>
+    <w:p>
+      <w:pPr>
+        <w:spacing w:after="0"/>
+        <w:rPr>
+          <w:rFonts w:ascii="Times New Roman" w:eastAsia="Times New Roman" w:hAnsi="Times New Roman" w:cs="Times New Roman"/>
+          <w:sz w:val="21"/>
+          <w:szCs w:val="21"/>
+          <w:lang w:eastAsia="en-IN"/>
+        </w:rPr>
+      </w:pPr>
+      <w:r>
+        <w:rPr>
+          <w:rFonts w:ascii="Times New Roman" w:eastAsia="Times New Roman" w:hAnsi="Times New Roman" w:cs="Times New Roman"/>
+          <w:sz w:val="21"/>
+          <w:szCs w:val="21"/>
+          <w:lang w:eastAsia="en-IN"/>
+        </w:rPr>
+        <w:t xml:space="preserve">class </w:t>
+      </w:r>
+      <w:proofErr w:type="spellStart"/>
+      <w:r>
+        <w:rPr>
+          <w:rFonts w:ascii="Times New Roman" w:eastAsia="Times New Roman" w:hAnsi="Times New Roman" w:cs="Times New Roman"/>
+          <w:sz w:val="21"/>
+          <w:szCs w:val="21"/>
+          <w:lang w:eastAsia="en-IN"/>
+        </w:rPr>
+        <w:t>Number_System_Convert</w:t>
+      </w:r>
+      <w:proofErr w:type="spellEnd"/>
+      <w:r>
+        <w:rPr>
+          <w:rFonts w:ascii="Times New Roman" w:eastAsia="Times New Roman" w:hAnsi="Times New Roman" w:cs="Times New Roman"/>
+          <w:sz w:val="21"/>
+          <w:szCs w:val="21"/>
+          <w:lang w:eastAsia="en-IN"/>
+        </w:rPr>
+        <w:t xml:space="preserve"> </w:t>
       </w:r>
     </w:p>
     <w:p>
@@ -493,38 +533,98 @@
           <w:szCs w:val="21"/>
           <w:lang w:eastAsia="en-IN"/>
         </w:rPr>
-        <w:t xml:space="preserve">    Scanner sc = new Scanner(System.in);</w:t>
-      </w:r>
-    </w:p>
-    <w:p>
-      <w:pPr>
-        <w:spacing w:after="0"/>
-        <w:rPr>
-          <w:rFonts w:ascii="Times New Roman" w:eastAsia="Times New Roman" w:hAnsi="Times New Roman" w:cs="Times New Roman"/>
-          <w:sz w:val="21"/>
-          <w:szCs w:val="21"/>
-          <w:lang w:eastAsia="en-IN"/>
-        </w:rPr>
-      </w:pPr>
-    </w:p>
-    <w:p>
-      <w:pPr>
-        <w:spacing w:after="0"/>
-        <w:rPr>
-          <w:rFonts w:ascii="Times New Roman" w:eastAsia="Times New Roman" w:hAnsi="Times New Roman" w:cs="Times New Roman"/>
-          <w:sz w:val="21"/>
-          <w:szCs w:val="21"/>
-          <w:lang w:eastAsia="en-IN"/>
-        </w:rPr>
-      </w:pPr>
-      <w:r>
-        <w:rPr>
-          <w:rFonts w:ascii="Times New Roman" w:eastAsia="Times New Roman" w:hAnsi="Times New Roman" w:cs="Times New Roman"/>
-          <w:sz w:val="21"/>
-          <w:szCs w:val="21"/>
-          <w:lang w:eastAsia="en-IN"/>
-        </w:rPr>
-        <w:t xml:space="preserve">    public void main() </w:t>
+        <w:t xml:space="preserve">    Scanner </w:t>
+      </w:r>
+      <w:proofErr w:type="spellStart"/>
+      <w:r>
+        <w:rPr>
+          <w:rFonts w:ascii="Times New Roman" w:eastAsia="Times New Roman" w:hAnsi="Times New Roman" w:cs="Times New Roman"/>
+          <w:sz w:val="21"/>
+          <w:szCs w:val="21"/>
+          <w:lang w:eastAsia="en-IN"/>
+        </w:rPr>
+        <w:t>sc</w:t>
+      </w:r>
+      <w:proofErr w:type="spellEnd"/>
+      <w:r>
+        <w:rPr>
+          <w:rFonts w:ascii="Times New Roman" w:eastAsia="Times New Roman" w:hAnsi="Times New Roman" w:cs="Times New Roman"/>
+          <w:sz w:val="21"/>
+          <w:szCs w:val="21"/>
+          <w:lang w:eastAsia="en-IN"/>
+        </w:rPr>
+        <w:t xml:space="preserve"> = new </w:t>
+      </w:r>
+      <w:proofErr w:type="gramStart"/>
+      <w:r>
+        <w:rPr>
+          <w:rFonts w:ascii="Times New Roman" w:eastAsia="Times New Roman" w:hAnsi="Times New Roman" w:cs="Times New Roman"/>
+          <w:sz w:val="21"/>
+          <w:szCs w:val="21"/>
+          <w:lang w:eastAsia="en-IN"/>
+        </w:rPr>
+        <w:t>Scanner(</w:t>
+      </w:r>
+      <w:proofErr w:type="gramEnd"/>
+      <w:r>
+        <w:rPr>
+          <w:rFonts w:ascii="Times New Roman" w:eastAsia="Times New Roman" w:hAnsi="Times New Roman" w:cs="Times New Roman"/>
+          <w:sz w:val="21"/>
+          <w:szCs w:val="21"/>
+          <w:lang w:eastAsia="en-IN"/>
+        </w:rPr>
+        <w:t>System.in);</w:t>
+      </w:r>
+    </w:p>
+    <w:p>
+      <w:pPr>
+        <w:spacing w:after="0"/>
+        <w:rPr>
+          <w:rFonts w:ascii="Times New Roman" w:eastAsia="Times New Roman" w:hAnsi="Times New Roman" w:cs="Times New Roman"/>
+          <w:sz w:val="21"/>
+          <w:szCs w:val="21"/>
+          <w:lang w:eastAsia="en-IN"/>
+        </w:rPr>
+      </w:pPr>
+    </w:p>
+    <w:p>
+      <w:pPr>
+        <w:spacing w:after="0"/>
+        <w:rPr>
+          <w:rFonts w:ascii="Times New Roman" w:eastAsia="Times New Roman" w:hAnsi="Times New Roman" w:cs="Times New Roman"/>
+          <w:sz w:val="21"/>
+          <w:szCs w:val="21"/>
+          <w:lang w:eastAsia="en-IN"/>
+        </w:rPr>
+      </w:pPr>
+      <w:r>
+        <w:rPr>
+          <w:rFonts w:ascii="Times New Roman" w:eastAsia="Times New Roman" w:hAnsi="Times New Roman" w:cs="Times New Roman"/>
+          <w:sz w:val="21"/>
+          <w:szCs w:val="21"/>
+          <w:lang w:eastAsia="en-IN"/>
+        </w:rPr>
+        <w:t xml:space="preserve">    public void </w:t>
+      </w:r>
+      <w:proofErr w:type="gramStart"/>
+      <w:r>
+        <w:rPr>
+          <w:rFonts w:ascii="Times New Roman" w:eastAsia="Times New Roman" w:hAnsi="Times New Roman" w:cs="Times New Roman"/>
+          <w:sz w:val="21"/>
+          <w:szCs w:val="21"/>
+          <w:lang w:eastAsia="en-IN"/>
+        </w:rPr>
+        <w:t>main(</w:t>
+      </w:r>
+      <w:proofErr w:type="gramEnd"/>
+      <w:r>
+        <w:rPr>
+          <w:rFonts w:ascii="Times New Roman" w:eastAsia="Times New Roman" w:hAnsi="Times New Roman" w:cs="Times New Roman"/>
+          <w:sz w:val="21"/>
+          <w:szCs w:val="21"/>
+          <w:lang w:eastAsia="en-IN"/>
+        </w:rPr>
+        <w:t xml:space="preserve">) </w:t>
       </w:r>
     </w:p>
     <w:p>
@@ -564,127 +664,267 @@
           <w:szCs w:val="21"/>
           <w:lang w:eastAsia="en-IN"/>
         </w:rPr>
-        <w:t xml:space="preserve">        System.out.println("1. Dec to Bin");</w:t>
-      </w:r>
-    </w:p>
-    <w:p>
-      <w:pPr>
-        <w:spacing w:after="0"/>
-        <w:rPr>
-          <w:rFonts w:ascii="Times New Roman" w:eastAsia="Times New Roman" w:hAnsi="Times New Roman" w:cs="Times New Roman"/>
-          <w:sz w:val="21"/>
-          <w:szCs w:val="21"/>
-          <w:lang w:eastAsia="en-IN"/>
-        </w:rPr>
-      </w:pPr>
-      <w:r>
-        <w:rPr>
-          <w:rFonts w:ascii="Times New Roman" w:eastAsia="Times New Roman" w:hAnsi="Times New Roman" w:cs="Times New Roman"/>
-          <w:sz w:val="21"/>
-          <w:szCs w:val="21"/>
-          <w:lang w:eastAsia="en-IN"/>
-        </w:rPr>
-        <w:t xml:space="preserve">        System.out.println("2. Dec to Oct");</w:t>
-      </w:r>
-    </w:p>
-    <w:p>
-      <w:pPr>
-        <w:spacing w:after="0"/>
-        <w:rPr>
-          <w:rFonts w:ascii="Times New Roman" w:eastAsia="Times New Roman" w:hAnsi="Times New Roman" w:cs="Times New Roman"/>
-          <w:sz w:val="21"/>
-          <w:szCs w:val="21"/>
-          <w:lang w:eastAsia="en-IN"/>
-        </w:rPr>
-      </w:pPr>
-      <w:r>
-        <w:rPr>
-          <w:rFonts w:ascii="Times New Roman" w:eastAsia="Times New Roman" w:hAnsi="Times New Roman" w:cs="Times New Roman"/>
-          <w:sz w:val="21"/>
-          <w:szCs w:val="21"/>
-          <w:lang w:eastAsia="en-IN"/>
-        </w:rPr>
-        <w:t xml:space="preserve">        System.out.println("3. Dec to Hex");</w:t>
-      </w:r>
-    </w:p>
-    <w:p>
-      <w:pPr>
-        <w:spacing w:after="0"/>
-        <w:rPr>
-          <w:rFonts w:ascii="Times New Roman" w:eastAsia="Times New Roman" w:hAnsi="Times New Roman" w:cs="Times New Roman"/>
-          <w:sz w:val="21"/>
-          <w:szCs w:val="21"/>
-          <w:lang w:eastAsia="en-IN"/>
-        </w:rPr>
-      </w:pPr>
-      <w:r>
-        <w:rPr>
-          <w:rFonts w:ascii="Times New Roman" w:eastAsia="Times New Roman" w:hAnsi="Times New Roman" w:cs="Times New Roman"/>
-          <w:sz w:val="21"/>
-          <w:szCs w:val="21"/>
-          <w:lang w:eastAsia="en-IN"/>
-        </w:rPr>
-        <w:t xml:space="preserve">        System.out.println("4. Bin to Dec");</w:t>
-      </w:r>
-    </w:p>
-    <w:p>
-      <w:pPr>
-        <w:spacing w:after="0"/>
-        <w:rPr>
-          <w:rFonts w:ascii="Times New Roman" w:eastAsia="Times New Roman" w:hAnsi="Times New Roman" w:cs="Times New Roman"/>
-          <w:sz w:val="21"/>
-          <w:szCs w:val="21"/>
-          <w:lang w:eastAsia="en-IN"/>
-        </w:rPr>
-      </w:pPr>
-      <w:r>
-        <w:rPr>
-          <w:rFonts w:ascii="Times New Roman" w:eastAsia="Times New Roman" w:hAnsi="Times New Roman" w:cs="Times New Roman"/>
-          <w:sz w:val="21"/>
-          <w:szCs w:val="21"/>
-          <w:lang w:eastAsia="en-IN"/>
-        </w:rPr>
-        <w:t xml:space="preserve">        System.out.println("5. Oct to Dec");</w:t>
-      </w:r>
-    </w:p>
-    <w:p>
-      <w:pPr>
-        <w:spacing w:after="0"/>
-        <w:rPr>
-          <w:rFonts w:ascii="Times New Roman" w:eastAsia="Times New Roman" w:hAnsi="Times New Roman" w:cs="Times New Roman"/>
-          <w:sz w:val="21"/>
-          <w:szCs w:val="21"/>
-          <w:lang w:eastAsia="en-IN"/>
-        </w:rPr>
-      </w:pPr>
-      <w:r>
-        <w:rPr>
-          <w:rFonts w:ascii="Times New Roman" w:eastAsia="Times New Roman" w:hAnsi="Times New Roman" w:cs="Times New Roman"/>
-          <w:sz w:val="21"/>
-          <w:szCs w:val="21"/>
-          <w:lang w:eastAsia="en-IN"/>
-        </w:rPr>
-        <w:t xml:space="preserve">        System.out.println("6. Hex to Dec");</w:t>
-      </w:r>
-    </w:p>
-    <w:p>
-      <w:pPr>
-        <w:spacing w:after="0"/>
-        <w:rPr>
-          <w:rFonts w:ascii="Times New Roman" w:eastAsia="Times New Roman" w:hAnsi="Times New Roman" w:cs="Times New Roman"/>
-          <w:sz w:val="21"/>
-          <w:szCs w:val="21"/>
-          <w:lang w:eastAsia="en-IN"/>
-        </w:rPr>
-      </w:pPr>
-      <w:r>
-        <w:rPr>
-          <w:rFonts w:ascii="Times New Roman" w:eastAsia="Times New Roman" w:hAnsi="Times New Roman" w:cs="Times New Roman"/>
-          <w:sz w:val="21"/>
-          <w:szCs w:val="21"/>
-          <w:lang w:eastAsia="en-IN"/>
-        </w:rPr>
-        <w:t xml:space="preserve">        System.out.print("Enter your choice</w:t>
+        <w:t xml:space="preserve">        </w:t>
+      </w:r>
+      <w:proofErr w:type="spellStart"/>
+      <w:r>
+        <w:rPr>
+          <w:rFonts w:ascii="Times New Roman" w:eastAsia="Times New Roman" w:hAnsi="Times New Roman" w:cs="Times New Roman"/>
+          <w:sz w:val="21"/>
+          <w:szCs w:val="21"/>
+          <w:lang w:eastAsia="en-IN"/>
+        </w:rPr>
+        <w:t>System.out.println</w:t>
+      </w:r>
+      <w:proofErr w:type="spellEnd"/>
+      <w:r>
+        <w:rPr>
+          <w:rFonts w:ascii="Times New Roman" w:eastAsia="Times New Roman" w:hAnsi="Times New Roman" w:cs="Times New Roman"/>
+          <w:sz w:val="21"/>
+          <w:szCs w:val="21"/>
+          <w:lang w:eastAsia="en-IN"/>
+        </w:rPr>
+        <w:t>("1. Dec to Bin");</w:t>
+      </w:r>
+    </w:p>
+    <w:p>
+      <w:pPr>
+        <w:spacing w:after="0"/>
+        <w:rPr>
+          <w:rFonts w:ascii="Times New Roman" w:eastAsia="Times New Roman" w:hAnsi="Times New Roman" w:cs="Times New Roman"/>
+          <w:sz w:val="21"/>
+          <w:szCs w:val="21"/>
+          <w:lang w:eastAsia="en-IN"/>
+        </w:rPr>
+      </w:pPr>
+      <w:r>
+        <w:rPr>
+          <w:rFonts w:ascii="Times New Roman" w:eastAsia="Times New Roman" w:hAnsi="Times New Roman" w:cs="Times New Roman"/>
+          <w:sz w:val="21"/>
+          <w:szCs w:val="21"/>
+          <w:lang w:eastAsia="en-IN"/>
+        </w:rPr>
+        <w:t xml:space="preserve">        </w:t>
+      </w:r>
+      <w:proofErr w:type="spellStart"/>
+      <w:r>
+        <w:rPr>
+          <w:rFonts w:ascii="Times New Roman" w:eastAsia="Times New Roman" w:hAnsi="Times New Roman" w:cs="Times New Roman"/>
+          <w:sz w:val="21"/>
+          <w:szCs w:val="21"/>
+          <w:lang w:eastAsia="en-IN"/>
+        </w:rPr>
+        <w:t>System.out.println</w:t>
+      </w:r>
+      <w:proofErr w:type="spellEnd"/>
+      <w:r>
+        <w:rPr>
+          <w:rFonts w:ascii="Times New Roman" w:eastAsia="Times New Roman" w:hAnsi="Times New Roman" w:cs="Times New Roman"/>
+          <w:sz w:val="21"/>
+          <w:szCs w:val="21"/>
+          <w:lang w:eastAsia="en-IN"/>
+        </w:rPr>
+        <w:t>("2. Dec to Oct");</w:t>
+      </w:r>
+    </w:p>
+    <w:p>
+      <w:pPr>
+        <w:spacing w:after="0"/>
+        <w:rPr>
+          <w:rFonts w:ascii="Times New Roman" w:eastAsia="Times New Roman" w:hAnsi="Times New Roman" w:cs="Times New Roman"/>
+          <w:sz w:val="21"/>
+          <w:szCs w:val="21"/>
+          <w:lang w:eastAsia="en-IN"/>
+        </w:rPr>
+      </w:pPr>
+      <w:r>
+        <w:rPr>
+          <w:rFonts w:ascii="Times New Roman" w:eastAsia="Times New Roman" w:hAnsi="Times New Roman" w:cs="Times New Roman"/>
+          <w:sz w:val="21"/>
+          <w:szCs w:val="21"/>
+          <w:lang w:eastAsia="en-IN"/>
+        </w:rPr>
+        <w:t xml:space="preserve">        </w:t>
+      </w:r>
+      <w:proofErr w:type="spellStart"/>
+      <w:r>
+        <w:rPr>
+          <w:rFonts w:ascii="Times New Roman" w:eastAsia="Times New Roman" w:hAnsi="Times New Roman" w:cs="Times New Roman"/>
+          <w:sz w:val="21"/>
+          <w:szCs w:val="21"/>
+          <w:lang w:eastAsia="en-IN"/>
+        </w:rPr>
+        <w:t>System.out.println</w:t>
+      </w:r>
+      <w:proofErr w:type="spellEnd"/>
+      <w:r>
+        <w:rPr>
+          <w:rFonts w:ascii="Times New Roman" w:eastAsia="Times New Roman" w:hAnsi="Times New Roman" w:cs="Times New Roman"/>
+          <w:sz w:val="21"/>
+          <w:szCs w:val="21"/>
+          <w:lang w:eastAsia="en-IN"/>
+        </w:rPr>
+        <w:t>("3. Dec to Hex");</w:t>
+      </w:r>
+    </w:p>
+    <w:p>
+      <w:pPr>
+        <w:spacing w:after="0"/>
+        <w:rPr>
+          <w:rFonts w:ascii="Times New Roman" w:eastAsia="Times New Roman" w:hAnsi="Times New Roman" w:cs="Times New Roman"/>
+          <w:sz w:val="21"/>
+          <w:szCs w:val="21"/>
+          <w:lang w:eastAsia="en-IN"/>
+        </w:rPr>
+      </w:pPr>
+      <w:r>
+        <w:rPr>
+          <w:rFonts w:ascii="Times New Roman" w:eastAsia="Times New Roman" w:hAnsi="Times New Roman" w:cs="Times New Roman"/>
+          <w:sz w:val="21"/>
+          <w:szCs w:val="21"/>
+          <w:lang w:eastAsia="en-IN"/>
+        </w:rPr>
+        <w:t xml:space="preserve">        </w:t>
+      </w:r>
+      <w:proofErr w:type="spellStart"/>
+      <w:r>
+        <w:rPr>
+          <w:rFonts w:ascii="Times New Roman" w:eastAsia="Times New Roman" w:hAnsi="Times New Roman" w:cs="Times New Roman"/>
+          <w:sz w:val="21"/>
+          <w:szCs w:val="21"/>
+          <w:lang w:eastAsia="en-IN"/>
+        </w:rPr>
+        <w:t>System.out.println</w:t>
+      </w:r>
+      <w:proofErr w:type="spellEnd"/>
+      <w:r>
+        <w:rPr>
+          <w:rFonts w:ascii="Times New Roman" w:eastAsia="Times New Roman" w:hAnsi="Times New Roman" w:cs="Times New Roman"/>
+          <w:sz w:val="21"/>
+          <w:szCs w:val="21"/>
+          <w:lang w:eastAsia="en-IN"/>
+        </w:rPr>
+        <w:t>("4. Bin to Dec");</w:t>
+      </w:r>
+    </w:p>
+    <w:p>
+      <w:pPr>
+        <w:spacing w:after="0"/>
+        <w:rPr>
+          <w:rFonts w:ascii="Times New Roman" w:eastAsia="Times New Roman" w:hAnsi="Times New Roman" w:cs="Times New Roman"/>
+          <w:sz w:val="21"/>
+          <w:szCs w:val="21"/>
+          <w:lang w:eastAsia="en-IN"/>
+        </w:rPr>
+      </w:pPr>
+      <w:r>
+        <w:rPr>
+          <w:rFonts w:ascii="Times New Roman" w:eastAsia="Times New Roman" w:hAnsi="Times New Roman" w:cs="Times New Roman"/>
+          <w:sz w:val="21"/>
+          <w:szCs w:val="21"/>
+          <w:lang w:eastAsia="en-IN"/>
+        </w:rPr>
+        <w:t xml:space="preserve">        </w:t>
+      </w:r>
+      <w:proofErr w:type="spellStart"/>
+      <w:r>
+        <w:rPr>
+          <w:rFonts w:ascii="Times New Roman" w:eastAsia="Times New Roman" w:hAnsi="Times New Roman" w:cs="Times New Roman"/>
+          <w:sz w:val="21"/>
+          <w:szCs w:val="21"/>
+          <w:lang w:eastAsia="en-IN"/>
+        </w:rPr>
+        <w:t>System.out.println</w:t>
+      </w:r>
+      <w:proofErr w:type="spellEnd"/>
+      <w:r>
+        <w:rPr>
+          <w:rFonts w:ascii="Times New Roman" w:eastAsia="Times New Roman" w:hAnsi="Times New Roman" w:cs="Times New Roman"/>
+          <w:sz w:val="21"/>
+          <w:szCs w:val="21"/>
+          <w:lang w:eastAsia="en-IN"/>
+        </w:rPr>
+        <w:t>("5. Oct to Dec");</w:t>
+      </w:r>
+    </w:p>
+    <w:p>
+      <w:pPr>
+        <w:spacing w:after="0"/>
+        <w:rPr>
+          <w:rFonts w:ascii="Times New Roman" w:eastAsia="Times New Roman" w:hAnsi="Times New Roman" w:cs="Times New Roman"/>
+          <w:sz w:val="21"/>
+          <w:szCs w:val="21"/>
+          <w:lang w:eastAsia="en-IN"/>
+        </w:rPr>
+      </w:pPr>
+      <w:r>
+        <w:rPr>
+          <w:rFonts w:ascii="Times New Roman" w:eastAsia="Times New Roman" w:hAnsi="Times New Roman" w:cs="Times New Roman"/>
+          <w:sz w:val="21"/>
+          <w:szCs w:val="21"/>
+          <w:lang w:eastAsia="en-IN"/>
+        </w:rPr>
+        <w:t xml:space="preserve">        </w:t>
+      </w:r>
+      <w:proofErr w:type="spellStart"/>
+      <w:r>
+        <w:rPr>
+          <w:rFonts w:ascii="Times New Roman" w:eastAsia="Times New Roman" w:hAnsi="Times New Roman" w:cs="Times New Roman"/>
+          <w:sz w:val="21"/>
+          <w:szCs w:val="21"/>
+          <w:lang w:eastAsia="en-IN"/>
+        </w:rPr>
+        <w:t>System.out.println</w:t>
+      </w:r>
+      <w:proofErr w:type="spellEnd"/>
+      <w:r>
+        <w:rPr>
+          <w:rFonts w:ascii="Times New Roman" w:eastAsia="Times New Roman" w:hAnsi="Times New Roman" w:cs="Times New Roman"/>
+          <w:sz w:val="21"/>
+          <w:szCs w:val="21"/>
+          <w:lang w:eastAsia="en-IN"/>
+        </w:rPr>
+        <w:t>("6. Hex to Dec");</w:t>
+      </w:r>
+    </w:p>
+    <w:p>
+      <w:pPr>
+        <w:spacing w:after="0"/>
+        <w:rPr>
+          <w:rFonts w:ascii="Times New Roman" w:eastAsia="Times New Roman" w:hAnsi="Times New Roman" w:cs="Times New Roman"/>
+          <w:sz w:val="21"/>
+          <w:szCs w:val="21"/>
+          <w:lang w:eastAsia="en-IN"/>
+        </w:rPr>
+      </w:pPr>
+      <w:r>
+        <w:rPr>
+          <w:rFonts w:ascii="Times New Roman" w:eastAsia="Times New Roman" w:hAnsi="Times New Roman" w:cs="Times New Roman"/>
+          <w:sz w:val="21"/>
+          <w:szCs w:val="21"/>
+          <w:lang w:eastAsia="en-IN"/>
+        </w:rPr>
+        <w:t xml:space="preserve">        </w:t>
+      </w:r>
+      <w:proofErr w:type="spellStart"/>
+      <w:r>
+        <w:rPr>
+          <w:rFonts w:ascii="Times New Roman" w:eastAsia="Times New Roman" w:hAnsi="Times New Roman" w:cs="Times New Roman"/>
+          <w:sz w:val="21"/>
+          <w:szCs w:val="21"/>
+          <w:lang w:eastAsia="en-IN"/>
+        </w:rPr>
+        <w:t>System.out.print</w:t>
+      </w:r>
+      <w:proofErr w:type="spellEnd"/>
+      <w:r>
+        <w:rPr>
+          <w:rFonts w:ascii="Times New Roman" w:eastAsia="Times New Roman" w:hAnsi="Times New Roman" w:cs="Times New Roman"/>
+          <w:sz w:val="21"/>
+          <w:szCs w:val="21"/>
+          <w:lang w:eastAsia="en-IN"/>
+        </w:rPr>
+        <w:t>("Enter your choice</w:t>
       </w:r>
       <w:r>
         <w:rPr>
@@ -722,27 +962,89 @@
           <w:szCs w:val="21"/>
           <w:lang w:eastAsia="en-IN"/>
         </w:rPr>
-        <w:t xml:space="preserve">        int ch = sc.nextInt();</w:t>
-      </w:r>
-    </w:p>
-    <w:p>
-      <w:pPr>
-        <w:spacing w:after="0"/>
-        <w:rPr>
-          <w:rFonts w:ascii="Times New Roman" w:eastAsia="Times New Roman" w:hAnsi="Times New Roman" w:cs="Times New Roman"/>
-          <w:sz w:val="21"/>
-          <w:szCs w:val="21"/>
-          <w:lang w:eastAsia="en-IN"/>
-        </w:rPr>
-      </w:pPr>
-      <w:r>
-        <w:rPr>
-          <w:rFonts w:ascii="Times New Roman" w:eastAsia="Times New Roman" w:hAnsi="Times New Roman" w:cs="Times New Roman"/>
-          <w:sz w:val="21"/>
-          <w:szCs w:val="21"/>
-          <w:lang w:eastAsia="en-IN"/>
-        </w:rPr>
-        <w:t xml:space="preserve">        switch (ch) </w:t>
+        <w:t xml:space="preserve">        int </w:t>
+      </w:r>
+      <w:proofErr w:type="spellStart"/>
+      <w:r>
+        <w:rPr>
+          <w:rFonts w:ascii="Times New Roman" w:eastAsia="Times New Roman" w:hAnsi="Times New Roman" w:cs="Times New Roman"/>
+          <w:sz w:val="21"/>
+          <w:szCs w:val="21"/>
+          <w:lang w:eastAsia="en-IN"/>
+        </w:rPr>
+        <w:t>ch</w:t>
+      </w:r>
+      <w:proofErr w:type="spellEnd"/>
+      <w:r>
+        <w:rPr>
+          <w:rFonts w:ascii="Times New Roman" w:eastAsia="Times New Roman" w:hAnsi="Times New Roman" w:cs="Times New Roman"/>
+          <w:sz w:val="21"/>
+          <w:szCs w:val="21"/>
+          <w:lang w:eastAsia="en-IN"/>
+        </w:rPr>
+        <w:t xml:space="preserve"> = </w:t>
+      </w:r>
+      <w:proofErr w:type="spellStart"/>
+      <w:proofErr w:type="gramStart"/>
+      <w:r>
+        <w:rPr>
+          <w:rFonts w:ascii="Times New Roman" w:eastAsia="Times New Roman" w:hAnsi="Times New Roman" w:cs="Times New Roman"/>
+          <w:sz w:val="21"/>
+          <w:szCs w:val="21"/>
+          <w:lang w:eastAsia="en-IN"/>
+        </w:rPr>
+        <w:t>sc.nextInt</w:t>
+      </w:r>
+      <w:proofErr w:type="spellEnd"/>
+      <w:proofErr w:type="gramEnd"/>
+      <w:r>
+        <w:rPr>
+          <w:rFonts w:ascii="Times New Roman" w:eastAsia="Times New Roman" w:hAnsi="Times New Roman" w:cs="Times New Roman"/>
+          <w:sz w:val="21"/>
+          <w:szCs w:val="21"/>
+          <w:lang w:eastAsia="en-IN"/>
+        </w:rPr>
+        <w:t>();</w:t>
+      </w:r>
+    </w:p>
+    <w:p>
+      <w:pPr>
+        <w:spacing w:after="0"/>
+        <w:rPr>
+          <w:rFonts w:ascii="Times New Roman" w:eastAsia="Times New Roman" w:hAnsi="Times New Roman" w:cs="Times New Roman"/>
+          <w:sz w:val="21"/>
+          <w:szCs w:val="21"/>
+          <w:lang w:eastAsia="en-IN"/>
+        </w:rPr>
+      </w:pPr>
+      <w:r>
+        <w:rPr>
+          <w:rFonts w:ascii="Times New Roman" w:eastAsia="Times New Roman" w:hAnsi="Times New Roman" w:cs="Times New Roman"/>
+          <w:sz w:val="21"/>
+          <w:szCs w:val="21"/>
+          <w:lang w:eastAsia="en-IN"/>
+        </w:rPr>
+        <w:t xml:space="preserve">        switch (</w:t>
+      </w:r>
+      <w:proofErr w:type="spellStart"/>
+      <w:r>
+        <w:rPr>
+          <w:rFonts w:ascii="Times New Roman" w:eastAsia="Times New Roman" w:hAnsi="Times New Roman" w:cs="Times New Roman"/>
+          <w:sz w:val="21"/>
+          <w:szCs w:val="21"/>
+          <w:lang w:eastAsia="en-IN"/>
+        </w:rPr>
+        <w:t>ch</w:t>
+      </w:r>
+      <w:proofErr w:type="spellEnd"/>
+      <w:r>
+        <w:rPr>
+          <w:rFonts w:ascii="Times New Roman" w:eastAsia="Times New Roman" w:hAnsi="Times New Roman" w:cs="Times New Roman"/>
+          <w:sz w:val="21"/>
+          <w:szCs w:val="21"/>
+          <w:lang w:eastAsia="en-IN"/>
+        </w:rPr>
+        <w:t xml:space="preserve">) </w:t>
       </w:r>
     </w:p>
     <w:p>
@@ -802,7 +1104,38 @@
           <w:szCs w:val="21"/>
           <w:lang w:eastAsia="en-IN"/>
         </w:rPr>
-        <w:t xml:space="preserve">                DecToBin();</w:t>
+        <w:t xml:space="preserve">                </w:t>
+      </w:r>
+      <w:proofErr w:type="spellStart"/>
+      <w:proofErr w:type="gramStart"/>
+      <w:r>
+        <w:rPr>
+          <w:rFonts w:ascii="Times New Roman" w:eastAsia="Times New Roman" w:hAnsi="Times New Roman" w:cs="Times New Roman"/>
+          <w:sz w:val="21"/>
+          <w:szCs w:val="21"/>
+          <w:lang w:eastAsia="en-IN"/>
+        </w:rPr>
+        <w:t>DecToBin</w:t>
+      </w:r>
+      <w:proofErr w:type="spellEnd"/>
+      <w:r>
+        <w:rPr>
+          <w:rFonts w:ascii="Times New Roman" w:eastAsia="Times New Roman" w:hAnsi="Times New Roman" w:cs="Times New Roman"/>
+          <w:sz w:val="21"/>
+          <w:szCs w:val="21"/>
+          <w:lang w:eastAsia="en-IN"/>
+        </w:rPr>
+        <w:t>(</w:t>
+      </w:r>
+      <w:proofErr w:type="gramEnd"/>
+      <w:r>
+        <w:rPr>
+          <w:rFonts w:ascii="Times New Roman" w:eastAsia="Times New Roman" w:hAnsi="Times New Roman" w:cs="Times New Roman"/>
+          <w:sz w:val="21"/>
+          <w:szCs w:val="21"/>
+          <w:lang w:eastAsia="en-IN"/>
+        </w:rPr>
+        <w:t>);</w:t>
       </w:r>
     </w:p>
     <w:p>
@@ -862,7 +1195,38 @@
           <w:szCs w:val="21"/>
           <w:lang w:eastAsia="en-IN"/>
         </w:rPr>
-        <w:t xml:space="preserve">                DecToOct();</w:t>
+        <w:t xml:space="preserve">                </w:t>
+      </w:r>
+      <w:proofErr w:type="spellStart"/>
+      <w:proofErr w:type="gramStart"/>
+      <w:r>
+        <w:rPr>
+          <w:rFonts w:ascii="Times New Roman" w:eastAsia="Times New Roman" w:hAnsi="Times New Roman" w:cs="Times New Roman"/>
+          <w:sz w:val="21"/>
+          <w:szCs w:val="21"/>
+          <w:lang w:eastAsia="en-IN"/>
+        </w:rPr>
+        <w:t>DecToOct</w:t>
+      </w:r>
+      <w:proofErr w:type="spellEnd"/>
+      <w:r>
+        <w:rPr>
+          <w:rFonts w:ascii="Times New Roman" w:eastAsia="Times New Roman" w:hAnsi="Times New Roman" w:cs="Times New Roman"/>
+          <w:sz w:val="21"/>
+          <w:szCs w:val="21"/>
+          <w:lang w:eastAsia="en-IN"/>
+        </w:rPr>
+        <w:t>(</w:t>
+      </w:r>
+      <w:proofErr w:type="gramEnd"/>
+      <w:r>
+        <w:rPr>
+          <w:rFonts w:ascii="Times New Roman" w:eastAsia="Times New Roman" w:hAnsi="Times New Roman" w:cs="Times New Roman"/>
+          <w:sz w:val="21"/>
+          <w:szCs w:val="21"/>
+          <w:lang w:eastAsia="en-IN"/>
+        </w:rPr>
+        <w:t>);</w:t>
       </w:r>
     </w:p>
     <w:p>
@@ -922,7 +1286,38 @@
           <w:szCs w:val="21"/>
           <w:lang w:eastAsia="en-IN"/>
         </w:rPr>
-        <w:t xml:space="preserve">                DecToHex();</w:t>
+        <w:t xml:space="preserve">                </w:t>
+      </w:r>
+      <w:proofErr w:type="spellStart"/>
+      <w:proofErr w:type="gramStart"/>
+      <w:r>
+        <w:rPr>
+          <w:rFonts w:ascii="Times New Roman" w:eastAsia="Times New Roman" w:hAnsi="Times New Roman" w:cs="Times New Roman"/>
+          <w:sz w:val="21"/>
+          <w:szCs w:val="21"/>
+          <w:lang w:eastAsia="en-IN"/>
+        </w:rPr>
+        <w:t>DecToHex</w:t>
+      </w:r>
+      <w:proofErr w:type="spellEnd"/>
+      <w:r>
+        <w:rPr>
+          <w:rFonts w:ascii="Times New Roman" w:eastAsia="Times New Roman" w:hAnsi="Times New Roman" w:cs="Times New Roman"/>
+          <w:sz w:val="21"/>
+          <w:szCs w:val="21"/>
+          <w:lang w:eastAsia="en-IN"/>
+        </w:rPr>
+        <w:t>(</w:t>
+      </w:r>
+      <w:proofErr w:type="gramEnd"/>
+      <w:r>
+        <w:rPr>
+          <w:rFonts w:ascii="Times New Roman" w:eastAsia="Times New Roman" w:hAnsi="Times New Roman" w:cs="Times New Roman"/>
+          <w:sz w:val="21"/>
+          <w:szCs w:val="21"/>
+          <w:lang w:eastAsia="en-IN"/>
+        </w:rPr>
+        <w:t>);</w:t>
       </w:r>
     </w:p>
     <w:p>
@@ -982,7 +1377,38 @@
           <w:szCs w:val="21"/>
           <w:lang w:eastAsia="en-IN"/>
         </w:rPr>
-        <w:t xml:space="preserve">                BinToDec();</w:t>
+        <w:t xml:space="preserve">                </w:t>
+      </w:r>
+      <w:proofErr w:type="spellStart"/>
+      <w:proofErr w:type="gramStart"/>
+      <w:r>
+        <w:rPr>
+          <w:rFonts w:ascii="Times New Roman" w:eastAsia="Times New Roman" w:hAnsi="Times New Roman" w:cs="Times New Roman"/>
+          <w:sz w:val="21"/>
+          <w:szCs w:val="21"/>
+          <w:lang w:eastAsia="en-IN"/>
+        </w:rPr>
+        <w:t>BinToDec</w:t>
+      </w:r>
+      <w:proofErr w:type="spellEnd"/>
+      <w:r>
+        <w:rPr>
+          <w:rFonts w:ascii="Times New Roman" w:eastAsia="Times New Roman" w:hAnsi="Times New Roman" w:cs="Times New Roman"/>
+          <w:sz w:val="21"/>
+          <w:szCs w:val="21"/>
+          <w:lang w:eastAsia="en-IN"/>
+        </w:rPr>
+        <w:t>(</w:t>
+      </w:r>
+      <w:proofErr w:type="gramEnd"/>
+      <w:r>
+        <w:rPr>
+          <w:rFonts w:ascii="Times New Roman" w:eastAsia="Times New Roman" w:hAnsi="Times New Roman" w:cs="Times New Roman"/>
+          <w:sz w:val="21"/>
+          <w:szCs w:val="21"/>
+          <w:lang w:eastAsia="en-IN"/>
+        </w:rPr>
+        <w:t>);</w:t>
       </w:r>
     </w:p>
     <w:p>
@@ -1042,7 +1468,38 @@
           <w:szCs w:val="21"/>
           <w:lang w:eastAsia="en-IN"/>
         </w:rPr>
-        <w:t xml:space="preserve">                OctToDec();</w:t>
+        <w:t xml:space="preserve">                </w:t>
+      </w:r>
+      <w:proofErr w:type="spellStart"/>
+      <w:proofErr w:type="gramStart"/>
+      <w:r>
+        <w:rPr>
+          <w:rFonts w:ascii="Times New Roman" w:eastAsia="Times New Roman" w:hAnsi="Times New Roman" w:cs="Times New Roman"/>
+          <w:sz w:val="21"/>
+          <w:szCs w:val="21"/>
+          <w:lang w:eastAsia="en-IN"/>
+        </w:rPr>
+        <w:t>OctToDec</w:t>
+      </w:r>
+      <w:proofErr w:type="spellEnd"/>
+      <w:r>
+        <w:rPr>
+          <w:rFonts w:ascii="Times New Roman" w:eastAsia="Times New Roman" w:hAnsi="Times New Roman" w:cs="Times New Roman"/>
+          <w:sz w:val="21"/>
+          <w:szCs w:val="21"/>
+          <w:lang w:eastAsia="en-IN"/>
+        </w:rPr>
+        <w:t>(</w:t>
+      </w:r>
+      <w:proofErr w:type="gramEnd"/>
+      <w:r>
+        <w:rPr>
+          <w:rFonts w:ascii="Times New Roman" w:eastAsia="Times New Roman" w:hAnsi="Times New Roman" w:cs="Times New Roman"/>
+          <w:sz w:val="21"/>
+          <w:szCs w:val="21"/>
+          <w:lang w:eastAsia="en-IN"/>
+        </w:rPr>
+        <w:t>);</w:t>
       </w:r>
     </w:p>
     <w:p>
@@ -1102,7 +1559,38 @@
           <w:szCs w:val="21"/>
           <w:lang w:eastAsia="en-IN"/>
         </w:rPr>
-        <w:t xml:space="preserve">                HexToDec();</w:t>
+        <w:t xml:space="preserve">                </w:t>
+      </w:r>
+      <w:proofErr w:type="spellStart"/>
+      <w:proofErr w:type="gramStart"/>
+      <w:r>
+        <w:rPr>
+          <w:rFonts w:ascii="Times New Roman" w:eastAsia="Times New Roman" w:hAnsi="Times New Roman" w:cs="Times New Roman"/>
+          <w:sz w:val="21"/>
+          <w:szCs w:val="21"/>
+          <w:lang w:eastAsia="en-IN"/>
+        </w:rPr>
+        <w:t>HexToDec</w:t>
+      </w:r>
+      <w:proofErr w:type="spellEnd"/>
+      <w:r>
+        <w:rPr>
+          <w:rFonts w:ascii="Times New Roman" w:eastAsia="Times New Roman" w:hAnsi="Times New Roman" w:cs="Times New Roman"/>
+          <w:sz w:val="21"/>
+          <w:szCs w:val="21"/>
+          <w:lang w:eastAsia="en-IN"/>
+        </w:rPr>
+        <w:t>(</w:t>
+      </w:r>
+      <w:proofErr w:type="gramEnd"/>
+      <w:r>
+        <w:rPr>
+          <w:rFonts w:ascii="Times New Roman" w:eastAsia="Times New Roman" w:hAnsi="Times New Roman" w:cs="Times New Roman"/>
+          <w:sz w:val="21"/>
+          <w:szCs w:val="21"/>
+          <w:lang w:eastAsia="en-IN"/>
+        </w:rPr>
+        <w:t>);</w:t>
       </w:r>
     </w:p>
     <w:p>
@@ -1162,7 +1650,27 @@
           <w:szCs w:val="21"/>
           <w:lang w:eastAsia="en-IN"/>
         </w:rPr>
-        <w:t xml:space="preserve">                System.out.println("Invalid input");</w:t>
+        <w:t xml:space="preserve">                </w:t>
+      </w:r>
+      <w:proofErr w:type="spellStart"/>
+      <w:r>
+        <w:rPr>
+          <w:rFonts w:ascii="Times New Roman" w:eastAsia="Times New Roman" w:hAnsi="Times New Roman" w:cs="Times New Roman"/>
+          <w:sz w:val="21"/>
+          <w:szCs w:val="21"/>
+          <w:lang w:eastAsia="en-IN"/>
+        </w:rPr>
+        <w:t>System.out.println</w:t>
+      </w:r>
+      <w:proofErr w:type="spellEnd"/>
+      <w:r>
+        <w:rPr>
+          <w:rFonts w:ascii="Times New Roman" w:eastAsia="Times New Roman" w:hAnsi="Times New Roman" w:cs="Times New Roman"/>
+          <w:sz w:val="21"/>
+          <w:szCs w:val="21"/>
+          <w:lang w:eastAsia="en-IN"/>
+        </w:rPr>
+        <w:t>("Invalid input");</w:t>
       </w:r>
     </w:p>
     <w:p>
@@ -1234,7 +1742,38 @@
           <w:lang w:eastAsia="en-IN"/>
         </w:rPr>
         <w:lastRenderedPageBreak/>
-        <w:t xml:space="preserve">    void DecToBin() </w:t>
+        <w:t xml:space="preserve">    void </w:t>
+      </w:r>
+      <w:proofErr w:type="spellStart"/>
+      <w:proofErr w:type="gramStart"/>
+      <w:r>
+        <w:rPr>
+          <w:rFonts w:ascii="Times New Roman" w:eastAsia="Times New Roman" w:hAnsi="Times New Roman" w:cs="Times New Roman"/>
+          <w:sz w:val="21"/>
+          <w:szCs w:val="21"/>
+          <w:lang w:eastAsia="en-IN"/>
+        </w:rPr>
+        <w:t>DecToBin</w:t>
+      </w:r>
+      <w:proofErr w:type="spellEnd"/>
+      <w:r>
+        <w:rPr>
+          <w:rFonts w:ascii="Times New Roman" w:eastAsia="Times New Roman" w:hAnsi="Times New Roman" w:cs="Times New Roman"/>
+          <w:sz w:val="21"/>
+          <w:szCs w:val="21"/>
+          <w:lang w:eastAsia="en-IN"/>
+        </w:rPr>
+        <w:t>(</w:t>
+      </w:r>
+      <w:proofErr w:type="gramEnd"/>
+      <w:r>
+        <w:rPr>
+          <w:rFonts w:ascii="Times New Roman" w:eastAsia="Times New Roman" w:hAnsi="Times New Roman" w:cs="Times New Roman"/>
+          <w:sz w:val="21"/>
+          <w:szCs w:val="21"/>
+          <w:lang w:eastAsia="en-IN"/>
+        </w:rPr>
+        <w:t xml:space="preserve">) </w:t>
       </w:r>
     </w:p>
     <w:p>
@@ -1274,27 +1813,69 @@
           <w:szCs w:val="21"/>
           <w:lang w:eastAsia="en-IN"/>
         </w:rPr>
-        <w:t xml:space="preserve">        System.out.println("Enter a decimal number: ");</w:t>
-      </w:r>
-    </w:p>
-    <w:p>
-      <w:pPr>
-        <w:spacing w:after="0"/>
-        <w:rPr>
-          <w:rFonts w:ascii="Times New Roman" w:eastAsia="Times New Roman" w:hAnsi="Times New Roman" w:cs="Times New Roman"/>
-          <w:sz w:val="21"/>
-          <w:szCs w:val="21"/>
-          <w:lang w:eastAsia="en-IN"/>
-        </w:rPr>
-      </w:pPr>
-      <w:r>
-        <w:rPr>
-          <w:rFonts w:ascii="Times New Roman" w:eastAsia="Times New Roman" w:hAnsi="Times New Roman" w:cs="Times New Roman"/>
-          <w:sz w:val="21"/>
-          <w:szCs w:val="21"/>
-          <w:lang w:eastAsia="en-IN"/>
-        </w:rPr>
-        <w:t xml:space="preserve">        int dec = sc.nextInt();</w:t>
+        <w:t xml:space="preserve">        </w:t>
+      </w:r>
+      <w:proofErr w:type="spellStart"/>
+      <w:r>
+        <w:rPr>
+          <w:rFonts w:ascii="Times New Roman" w:eastAsia="Times New Roman" w:hAnsi="Times New Roman" w:cs="Times New Roman"/>
+          <w:sz w:val="21"/>
+          <w:szCs w:val="21"/>
+          <w:lang w:eastAsia="en-IN"/>
+        </w:rPr>
+        <w:t>System.out.println</w:t>
+      </w:r>
+      <w:proofErr w:type="spellEnd"/>
+      <w:r>
+        <w:rPr>
+          <w:rFonts w:ascii="Times New Roman" w:eastAsia="Times New Roman" w:hAnsi="Times New Roman" w:cs="Times New Roman"/>
+          <w:sz w:val="21"/>
+          <w:szCs w:val="21"/>
+          <w:lang w:eastAsia="en-IN"/>
+        </w:rPr>
+        <w:t>("Enter a decimal number: ");</w:t>
+      </w:r>
+    </w:p>
+    <w:p>
+      <w:pPr>
+        <w:spacing w:after="0"/>
+        <w:rPr>
+          <w:rFonts w:ascii="Times New Roman" w:eastAsia="Times New Roman" w:hAnsi="Times New Roman" w:cs="Times New Roman"/>
+          <w:sz w:val="21"/>
+          <w:szCs w:val="21"/>
+          <w:lang w:eastAsia="en-IN"/>
+        </w:rPr>
+      </w:pPr>
+      <w:r>
+        <w:rPr>
+          <w:rFonts w:ascii="Times New Roman" w:eastAsia="Times New Roman" w:hAnsi="Times New Roman" w:cs="Times New Roman"/>
+          <w:sz w:val="21"/>
+          <w:szCs w:val="21"/>
+          <w:lang w:eastAsia="en-IN"/>
+        </w:rPr>
+        <w:t xml:space="preserve">        int dec = </w:t>
+      </w:r>
+      <w:proofErr w:type="spellStart"/>
+      <w:proofErr w:type="gramStart"/>
+      <w:r>
+        <w:rPr>
+          <w:rFonts w:ascii="Times New Roman" w:eastAsia="Times New Roman" w:hAnsi="Times New Roman" w:cs="Times New Roman"/>
+          <w:sz w:val="21"/>
+          <w:szCs w:val="21"/>
+          <w:lang w:eastAsia="en-IN"/>
+        </w:rPr>
+        <w:t>sc.nextInt</w:t>
+      </w:r>
+      <w:proofErr w:type="spellEnd"/>
+      <w:proofErr w:type="gramEnd"/>
+      <w:r>
+        <w:rPr>
+          <w:rFonts w:ascii="Times New Roman" w:eastAsia="Times New Roman" w:hAnsi="Times New Roman" w:cs="Times New Roman"/>
+          <w:sz w:val="21"/>
+          <w:szCs w:val="21"/>
+          <w:lang w:eastAsia="en-IN"/>
+        </w:rPr>
+        <w:t>();</w:t>
       </w:r>
     </w:p>
     <w:p>
@@ -1414,7 +1995,38 @@
           <w:szCs w:val="21"/>
           <w:lang w:eastAsia="en-IN"/>
         </w:rPr>
-        <w:t xml:space="preserve">            bin += digit * (int) Math.pow(10, p);</w:t>
+        <w:t xml:space="preserve">            bin += digit * (int) </w:t>
+      </w:r>
+      <w:proofErr w:type="spellStart"/>
+      <w:proofErr w:type="gramStart"/>
+      <w:r>
+        <w:rPr>
+          <w:rFonts w:ascii="Times New Roman" w:eastAsia="Times New Roman" w:hAnsi="Times New Roman" w:cs="Times New Roman"/>
+          <w:sz w:val="21"/>
+          <w:szCs w:val="21"/>
+          <w:lang w:eastAsia="en-IN"/>
+        </w:rPr>
+        <w:t>Math.pow</w:t>
+      </w:r>
+      <w:proofErr w:type="spellEnd"/>
+      <w:r>
+        <w:rPr>
+          <w:rFonts w:ascii="Times New Roman" w:eastAsia="Times New Roman" w:hAnsi="Times New Roman" w:cs="Times New Roman"/>
+          <w:sz w:val="21"/>
+          <w:szCs w:val="21"/>
+          <w:lang w:eastAsia="en-IN"/>
+        </w:rPr>
+        <w:t>(</w:t>
+      </w:r>
+      <w:proofErr w:type="gramEnd"/>
+      <w:r>
+        <w:rPr>
+          <w:rFonts w:ascii="Times New Roman" w:eastAsia="Times New Roman" w:hAnsi="Times New Roman" w:cs="Times New Roman"/>
+          <w:sz w:val="21"/>
+          <w:szCs w:val="21"/>
+          <w:lang w:eastAsia="en-IN"/>
+        </w:rPr>
+        <w:t>10, p);</w:t>
       </w:r>
     </w:p>
     <w:p>
@@ -1494,7 +2106,27 @@
           <w:szCs w:val="21"/>
           <w:lang w:eastAsia="en-IN"/>
         </w:rPr>
-        <w:t xml:space="preserve">        System.out.println("Binary representation: " + bin);</w:t>
+        <w:t xml:space="preserve">        </w:t>
+      </w:r>
+      <w:proofErr w:type="spellStart"/>
+      <w:r>
+        <w:rPr>
+          <w:rFonts w:ascii="Times New Roman" w:eastAsia="Times New Roman" w:hAnsi="Times New Roman" w:cs="Times New Roman"/>
+          <w:sz w:val="21"/>
+          <w:szCs w:val="21"/>
+          <w:lang w:eastAsia="en-IN"/>
+        </w:rPr>
+        <w:t>System.out.println</w:t>
+      </w:r>
+      <w:proofErr w:type="spellEnd"/>
+      <w:r>
+        <w:rPr>
+          <w:rFonts w:ascii="Times New Roman" w:eastAsia="Times New Roman" w:hAnsi="Times New Roman" w:cs="Times New Roman"/>
+          <w:sz w:val="21"/>
+          <w:szCs w:val="21"/>
+          <w:lang w:eastAsia="en-IN"/>
+        </w:rPr>
+        <w:t>("Binary representation: " + bin);</w:t>
       </w:r>
     </w:p>
     <w:p>
@@ -1545,7 +2177,38 @@
           <w:szCs w:val="21"/>
           <w:lang w:eastAsia="en-IN"/>
         </w:rPr>
-        <w:t xml:space="preserve">    void DecToOct() </w:t>
+        <w:t xml:space="preserve">    void </w:t>
+      </w:r>
+      <w:proofErr w:type="spellStart"/>
+      <w:proofErr w:type="gramStart"/>
+      <w:r>
+        <w:rPr>
+          <w:rFonts w:ascii="Times New Roman" w:eastAsia="Times New Roman" w:hAnsi="Times New Roman" w:cs="Times New Roman"/>
+          <w:sz w:val="21"/>
+          <w:szCs w:val="21"/>
+          <w:lang w:eastAsia="en-IN"/>
+        </w:rPr>
+        <w:t>DecToOct</w:t>
+      </w:r>
+      <w:proofErr w:type="spellEnd"/>
+      <w:r>
+        <w:rPr>
+          <w:rFonts w:ascii="Times New Roman" w:eastAsia="Times New Roman" w:hAnsi="Times New Roman" w:cs="Times New Roman"/>
+          <w:sz w:val="21"/>
+          <w:szCs w:val="21"/>
+          <w:lang w:eastAsia="en-IN"/>
+        </w:rPr>
+        <w:t>(</w:t>
+      </w:r>
+      <w:proofErr w:type="gramEnd"/>
+      <w:r>
+        <w:rPr>
+          <w:rFonts w:ascii="Times New Roman" w:eastAsia="Times New Roman" w:hAnsi="Times New Roman" w:cs="Times New Roman"/>
+          <w:sz w:val="21"/>
+          <w:szCs w:val="21"/>
+          <w:lang w:eastAsia="en-IN"/>
+        </w:rPr>
+        <w:t xml:space="preserve">) </w:t>
       </w:r>
     </w:p>
     <w:p>
@@ -1585,27 +2248,69 @@
           <w:szCs w:val="21"/>
           <w:lang w:eastAsia="en-IN"/>
         </w:rPr>
-        <w:t xml:space="preserve">        System.out.println("Enter a decimal number: ");</w:t>
-      </w:r>
-    </w:p>
-    <w:p>
-      <w:pPr>
-        <w:spacing w:after="0"/>
-        <w:rPr>
-          <w:rFonts w:ascii="Times New Roman" w:eastAsia="Times New Roman" w:hAnsi="Times New Roman" w:cs="Times New Roman"/>
-          <w:sz w:val="21"/>
-          <w:szCs w:val="21"/>
-          <w:lang w:eastAsia="en-IN"/>
-        </w:rPr>
-      </w:pPr>
-      <w:r>
-        <w:rPr>
-          <w:rFonts w:ascii="Times New Roman" w:eastAsia="Times New Roman" w:hAnsi="Times New Roman" w:cs="Times New Roman"/>
-          <w:sz w:val="21"/>
-          <w:szCs w:val="21"/>
-          <w:lang w:eastAsia="en-IN"/>
-        </w:rPr>
-        <w:t xml:space="preserve">        int dec = sc.nextInt();</w:t>
+        <w:t xml:space="preserve">        </w:t>
+      </w:r>
+      <w:proofErr w:type="spellStart"/>
+      <w:r>
+        <w:rPr>
+          <w:rFonts w:ascii="Times New Roman" w:eastAsia="Times New Roman" w:hAnsi="Times New Roman" w:cs="Times New Roman"/>
+          <w:sz w:val="21"/>
+          <w:szCs w:val="21"/>
+          <w:lang w:eastAsia="en-IN"/>
+        </w:rPr>
+        <w:t>System.out.println</w:t>
+      </w:r>
+      <w:proofErr w:type="spellEnd"/>
+      <w:r>
+        <w:rPr>
+          <w:rFonts w:ascii="Times New Roman" w:eastAsia="Times New Roman" w:hAnsi="Times New Roman" w:cs="Times New Roman"/>
+          <w:sz w:val="21"/>
+          <w:szCs w:val="21"/>
+          <w:lang w:eastAsia="en-IN"/>
+        </w:rPr>
+        <w:t>("Enter a decimal number: ");</w:t>
+      </w:r>
+    </w:p>
+    <w:p>
+      <w:pPr>
+        <w:spacing w:after="0"/>
+        <w:rPr>
+          <w:rFonts w:ascii="Times New Roman" w:eastAsia="Times New Roman" w:hAnsi="Times New Roman" w:cs="Times New Roman"/>
+          <w:sz w:val="21"/>
+          <w:szCs w:val="21"/>
+          <w:lang w:eastAsia="en-IN"/>
+        </w:rPr>
+      </w:pPr>
+      <w:r>
+        <w:rPr>
+          <w:rFonts w:ascii="Times New Roman" w:eastAsia="Times New Roman" w:hAnsi="Times New Roman" w:cs="Times New Roman"/>
+          <w:sz w:val="21"/>
+          <w:szCs w:val="21"/>
+          <w:lang w:eastAsia="en-IN"/>
+        </w:rPr>
+        <w:t xml:space="preserve">        int dec = </w:t>
+      </w:r>
+      <w:proofErr w:type="spellStart"/>
+      <w:proofErr w:type="gramStart"/>
+      <w:r>
+        <w:rPr>
+          <w:rFonts w:ascii="Times New Roman" w:eastAsia="Times New Roman" w:hAnsi="Times New Roman" w:cs="Times New Roman"/>
+          <w:sz w:val="21"/>
+          <w:szCs w:val="21"/>
+          <w:lang w:eastAsia="en-IN"/>
+        </w:rPr>
+        <w:t>sc.nextInt</w:t>
+      </w:r>
+      <w:proofErr w:type="spellEnd"/>
+      <w:proofErr w:type="gramEnd"/>
+      <w:r>
+        <w:rPr>
+          <w:rFonts w:ascii="Times New Roman" w:eastAsia="Times New Roman" w:hAnsi="Times New Roman" w:cs="Times New Roman"/>
+          <w:sz w:val="21"/>
+          <w:szCs w:val="21"/>
+          <w:lang w:eastAsia="en-IN"/>
+        </w:rPr>
+        <w:t>();</w:t>
       </w:r>
     </w:p>
     <w:p>
@@ -1725,7 +2430,38 @@
           <w:szCs w:val="21"/>
           <w:lang w:eastAsia="en-IN"/>
         </w:rPr>
-        <w:t xml:space="preserve">            oct += digit * (int) Math.pow(10, p);</w:t>
+        <w:t xml:space="preserve">            oct += digit * (int) </w:t>
+      </w:r>
+      <w:proofErr w:type="spellStart"/>
+      <w:proofErr w:type="gramStart"/>
+      <w:r>
+        <w:rPr>
+          <w:rFonts w:ascii="Times New Roman" w:eastAsia="Times New Roman" w:hAnsi="Times New Roman" w:cs="Times New Roman"/>
+          <w:sz w:val="21"/>
+          <w:szCs w:val="21"/>
+          <w:lang w:eastAsia="en-IN"/>
+        </w:rPr>
+        <w:t>Math.pow</w:t>
+      </w:r>
+      <w:proofErr w:type="spellEnd"/>
+      <w:r>
+        <w:rPr>
+          <w:rFonts w:ascii="Times New Roman" w:eastAsia="Times New Roman" w:hAnsi="Times New Roman" w:cs="Times New Roman"/>
+          <w:sz w:val="21"/>
+          <w:szCs w:val="21"/>
+          <w:lang w:eastAsia="en-IN"/>
+        </w:rPr>
+        <w:t>(</w:t>
+      </w:r>
+      <w:proofErr w:type="gramEnd"/>
+      <w:r>
+        <w:rPr>
+          <w:rFonts w:ascii="Times New Roman" w:eastAsia="Times New Roman" w:hAnsi="Times New Roman" w:cs="Times New Roman"/>
+          <w:sz w:val="21"/>
+          <w:szCs w:val="21"/>
+          <w:lang w:eastAsia="en-IN"/>
+        </w:rPr>
+        <w:t>10, p);</w:t>
       </w:r>
     </w:p>
     <w:p>
@@ -1805,7 +2541,27 @@
           <w:szCs w:val="21"/>
           <w:lang w:eastAsia="en-IN"/>
         </w:rPr>
-        <w:t xml:space="preserve">        System.out.println("Octal representation: " + oct);</w:t>
+        <w:t xml:space="preserve">        </w:t>
+      </w:r>
+      <w:proofErr w:type="spellStart"/>
+      <w:r>
+        <w:rPr>
+          <w:rFonts w:ascii="Times New Roman" w:eastAsia="Times New Roman" w:hAnsi="Times New Roman" w:cs="Times New Roman"/>
+          <w:sz w:val="21"/>
+          <w:szCs w:val="21"/>
+          <w:lang w:eastAsia="en-IN"/>
+        </w:rPr>
+        <w:t>System.out.println</w:t>
+      </w:r>
+      <w:proofErr w:type="spellEnd"/>
+      <w:r>
+        <w:rPr>
+          <w:rFonts w:ascii="Times New Roman" w:eastAsia="Times New Roman" w:hAnsi="Times New Roman" w:cs="Times New Roman"/>
+          <w:sz w:val="21"/>
+          <w:szCs w:val="21"/>
+          <w:lang w:eastAsia="en-IN"/>
+        </w:rPr>
+        <w:t>("Octal representation: " + oct);</w:t>
       </w:r>
     </w:p>
     <w:p>
@@ -1856,7 +2612,38 @@
           <w:szCs w:val="21"/>
           <w:lang w:eastAsia="en-IN"/>
         </w:rPr>
-        <w:t xml:space="preserve">    void DecToHex() </w:t>
+        <w:t xml:space="preserve">    void </w:t>
+      </w:r>
+      <w:proofErr w:type="spellStart"/>
+      <w:proofErr w:type="gramStart"/>
+      <w:r>
+        <w:rPr>
+          <w:rFonts w:ascii="Times New Roman" w:eastAsia="Times New Roman" w:hAnsi="Times New Roman" w:cs="Times New Roman"/>
+          <w:sz w:val="21"/>
+          <w:szCs w:val="21"/>
+          <w:lang w:eastAsia="en-IN"/>
+        </w:rPr>
+        <w:t>DecToHex</w:t>
+      </w:r>
+      <w:proofErr w:type="spellEnd"/>
+      <w:r>
+        <w:rPr>
+          <w:rFonts w:ascii="Times New Roman" w:eastAsia="Times New Roman" w:hAnsi="Times New Roman" w:cs="Times New Roman"/>
+          <w:sz w:val="21"/>
+          <w:szCs w:val="21"/>
+          <w:lang w:eastAsia="en-IN"/>
+        </w:rPr>
+        <w:t>(</w:t>
+      </w:r>
+      <w:proofErr w:type="gramEnd"/>
+      <w:r>
+        <w:rPr>
+          <w:rFonts w:ascii="Times New Roman" w:eastAsia="Times New Roman" w:hAnsi="Times New Roman" w:cs="Times New Roman"/>
+          <w:sz w:val="21"/>
+          <w:szCs w:val="21"/>
+          <w:lang w:eastAsia="en-IN"/>
+        </w:rPr>
+        <w:t xml:space="preserve">) </w:t>
       </w:r>
     </w:p>
     <w:p>
@@ -1896,27 +2683,69 @@
           <w:szCs w:val="21"/>
           <w:lang w:eastAsia="en-IN"/>
         </w:rPr>
-        <w:t xml:space="preserve">        System.out.println("Enter a decimal number: ");</w:t>
-      </w:r>
-    </w:p>
-    <w:p>
-      <w:pPr>
-        <w:spacing w:after="0"/>
-        <w:rPr>
-          <w:rFonts w:ascii="Times New Roman" w:eastAsia="Times New Roman" w:hAnsi="Times New Roman" w:cs="Times New Roman"/>
-          <w:sz w:val="21"/>
-          <w:szCs w:val="21"/>
-          <w:lang w:eastAsia="en-IN"/>
-        </w:rPr>
-      </w:pPr>
-      <w:r>
-        <w:rPr>
-          <w:rFonts w:ascii="Times New Roman" w:eastAsia="Times New Roman" w:hAnsi="Times New Roman" w:cs="Times New Roman"/>
-          <w:sz w:val="21"/>
-          <w:szCs w:val="21"/>
-          <w:lang w:eastAsia="en-IN"/>
-        </w:rPr>
-        <w:t xml:space="preserve">        int dec = sc.nextInt();</w:t>
+        <w:t xml:space="preserve">        </w:t>
+      </w:r>
+      <w:proofErr w:type="spellStart"/>
+      <w:r>
+        <w:rPr>
+          <w:rFonts w:ascii="Times New Roman" w:eastAsia="Times New Roman" w:hAnsi="Times New Roman" w:cs="Times New Roman"/>
+          <w:sz w:val="21"/>
+          <w:szCs w:val="21"/>
+          <w:lang w:eastAsia="en-IN"/>
+        </w:rPr>
+        <w:t>System.out.println</w:t>
+      </w:r>
+      <w:proofErr w:type="spellEnd"/>
+      <w:r>
+        <w:rPr>
+          <w:rFonts w:ascii="Times New Roman" w:eastAsia="Times New Roman" w:hAnsi="Times New Roman" w:cs="Times New Roman"/>
+          <w:sz w:val="21"/>
+          <w:szCs w:val="21"/>
+          <w:lang w:eastAsia="en-IN"/>
+        </w:rPr>
+        <w:t>("Enter a decimal number: ");</w:t>
+      </w:r>
+    </w:p>
+    <w:p>
+      <w:pPr>
+        <w:spacing w:after="0"/>
+        <w:rPr>
+          <w:rFonts w:ascii="Times New Roman" w:eastAsia="Times New Roman" w:hAnsi="Times New Roman" w:cs="Times New Roman"/>
+          <w:sz w:val="21"/>
+          <w:szCs w:val="21"/>
+          <w:lang w:eastAsia="en-IN"/>
+        </w:rPr>
+      </w:pPr>
+      <w:r>
+        <w:rPr>
+          <w:rFonts w:ascii="Times New Roman" w:eastAsia="Times New Roman" w:hAnsi="Times New Roman" w:cs="Times New Roman"/>
+          <w:sz w:val="21"/>
+          <w:szCs w:val="21"/>
+          <w:lang w:eastAsia="en-IN"/>
+        </w:rPr>
+        <w:t xml:space="preserve">        int dec = </w:t>
+      </w:r>
+      <w:proofErr w:type="spellStart"/>
+      <w:proofErr w:type="gramStart"/>
+      <w:r>
+        <w:rPr>
+          <w:rFonts w:ascii="Times New Roman" w:eastAsia="Times New Roman" w:hAnsi="Times New Roman" w:cs="Times New Roman"/>
+          <w:sz w:val="21"/>
+          <w:szCs w:val="21"/>
+          <w:lang w:eastAsia="en-IN"/>
+        </w:rPr>
+        <w:t>sc.nextInt</w:t>
+      </w:r>
+      <w:proofErr w:type="spellEnd"/>
+      <w:proofErr w:type="gramEnd"/>
+      <w:r>
+        <w:rPr>
+          <w:rFonts w:ascii="Times New Roman" w:eastAsia="Times New Roman" w:hAnsi="Times New Roman" w:cs="Times New Roman"/>
+          <w:sz w:val="21"/>
+          <w:szCs w:val="21"/>
+          <w:lang w:eastAsia="en-IN"/>
+        </w:rPr>
+        <w:t>();</w:t>
       </w:r>
     </w:p>
     <w:p>
@@ -2167,7 +2996,27 @@
           <w:szCs w:val="21"/>
           <w:lang w:eastAsia="en-IN"/>
         </w:rPr>
-        <w:t xml:space="preserve">        System.out.println("Hexadecimal representation: " + hex);</w:t>
+        <w:t xml:space="preserve">        </w:t>
+      </w:r>
+      <w:proofErr w:type="spellStart"/>
+      <w:r>
+        <w:rPr>
+          <w:rFonts w:ascii="Times New Roman" w:eastAsia="Times New Roman" w:hAnsi="Times New Roman" w:cs="Times New Roman"/>
+          <w:sz w:val="21"/>
+          <w:szCs w:val="21"/>
+          <w:lang w:eastAsia="en-IN"/>
+        </w:rPr>
+        <w:t>System.out.println</w:t>
+      </w:r>
+      <w:proofErr w:type="spellEnd"/>
+      <w:r>
+        <w:rPr>
+          <w:rFonts w:ascii="Times New Roman" w:eastAsia="Times New Roman" w:hAnsi="Times New Roman" w:cs="Times New Roman"/>
+          <w:sz w:val="21"/>
+          <w:szCs w:val="21"/>
+          <w:lang w:eastAsia="en-IN"/>
+        </w:rPr>
+        <w:t>("Hexadecimal representation: " + hex);</w:t>
       </w:r>
     </w:p>
     <w:p>
@@ -2241,7 +3090,38 @@
           <w:lang w:eastAsia="en-IN"/>
         </w:rPr>
         <w:lastRenderedPageBreak/>
-        <w:t xml:space="preserve">    void BinToDec() </w:t>
+        <w:t xml:space="preserve">    void </w:t>
+      </w:r>
+      <w:proofErr w:type="spellStart"/>
+      <w:proofErr w:type="gramStart"/>
+      <w:r>
+        <w:rPr>
+          <w:rFonts w:ascii="Times New Roman" w:eastAsia="Times New Roman" w:hAnsi="Times New Roman" w:cs="Times New Roman"/>
+          <w:sz w:val="21"/>
+          <w:szCs w:val="21"/>
+          <w:lang w:eastAsia="en-IN"/>
+        </w:rPr>
+        <w:t>BinToDec</w:t>
+      </w:r>
+      <w:proofErr w:type="spellEnd"/>
+      <w:r>
+        <w:rPr>
+          <w:rFonts w:ascii="Times New Roman" w:eastAsia="Times New Roman" w:hAnsi="Times New Roman" w:cs="Times New Roman"/>
+          <w:sz w:val="21"/>
+          <w:szCs w:val="21"/>
+          <w:lang w:eastAsia="en-IN"/>
+        </w:rPr>
+        <w:t>(</w:t>
+      </w:r>
+      <w:proofErr w:type="gramEnd"/>
+      <w:r>
+        <w:rPr>
+          <w:rFonts w:ascii="Times New Roman" w:eastAsia="Times New Roman" w:hAnsi="Times New Roman" w:cs="Times New Roman"/>
+          <w:sz w:val="21"/>
+          <w:szCs w:val="21"/>
+          <w:lang w:eastAsia="en-IN"/>
+        </w:rPr>
+        <w:t xml:space="preserve">) </w:t>
       </w:r>
     </w:p>
     <w:p>
@@ -2281,27 +3161,69 @@
           <w:szCs w:val="21"/>
           <w:lang w:eastAsia="en-IN"/>
         </w:rPr>
-        <w:t xml:space="preserve">        System.out.println("Enter a binary number: ");</w:t>
-      </w:r>
-    </w:p>
-    <w:p>
-      <w:pPr>
-        <w:spacing w:after="0"/>
-        <w:rPr>
-          <w:rFonts w:ascii="Times New Roman" w:eastAsia="Times New Roman" w:hAnsi="Times New Roman" w:cs="Times New Roman"/>
-          <w:sz w:val="21"/>
-          <w:szCs w:val="21"/>
-          <w:lang w:eastAsia="en-IN"/>
-        </w:rPr>
-      </w:pPr>
-      <w:r>
-        <w:rPr>
-          <w:rFonts w:ascii="Times New Roman" w:eastAsia="Times New Roman" w:hAnsi="Times New Roman" w:cs="Times New Roman"/>
-          <w:sz w:val="21"/>
-          <w:szCs w:val="21"/>
-          <w:lang w:eastAsia="en-IN"/>
-        </w:rPr>
-        <w:t xml:space="preserve">        int bin = sc.nextInt();</w:t>
+        <w:t xml:space="preserve">        </w:t>
+      </w:r>
+      <w:proofErr w:type="spellStart"/>
+      <w:r>
+        <w:rPr>
+          <w:rFonts w:ascii="Times New Roman" w:eastAsia="Times New Roman" w:hAnsi="Times New Roman" w:cs="Times New Roman"/>
+          <w:sz w:val="21"/>
+          <w:szCs w:val="21"/>
+          <w:lang w:eastAsia="en-IN"/>
+        </w:rPr>
+        <w:t>System.out.println</w:t>
+      </w:r>
+      <w:proofErr w:type="spellEnd"/>
+      <w:r>
+        <w:rPr>
+          <w:rFonts w:ascii="Times New Roman" w:eastAsia="Times New Roman" w:hAnsi="Times New Roman" w:cs="Times New Roman"/>
+          <w:sz w:val="21"/>
+          <w:szCs w:val="21"/>
+          <w:lang w:eastAsia="en-IN"/>
+        </w:rPr>
+        <w:t>("Enter a binary number: ");</w:t>
+      </w:r>
+    </w:p>
+    <w:p>
+      <w:pPr>
+        <w:spacing w:after="0"/>
+        <w:rPr>
+          <w:rFonts w:ascii="Times New Roman" w:eastAsia="Times New Roman" w:hAnsi="Times New Roman" w:cs="Times New Roman"/>
+          <w:sz w:val="21"/>
+          <w:szCs w:val="21"/>
+          <w:lang w:eastAsia="en-IN"/>
+        </w:rPr>
+      </w:pPr>
+      <w:r>
+        <w:rPr>
+          <w:rFonts w:ascii="Times New Roman" w:eastAsia="Times New Roman" w:hAnsi="Times New Roman" w:cs="Times New Roman"/>
+          <w:sz w:val="21"/>
+          <w:szCs w:val="21"/>
+          <w:lang w:eastAsia="en-IN"/>
+        </w:rPr>
+        <w:t xml:space="preserve">        int bin = </w:t>
+      </w:r>
+      <w:proofErr w:type="spellStart"/>
+      <w:proofErr w:type="gramStart"/>
+      <w:r>
+        <w:rPr>
+          <w:rFonts w:ascii="Times New Roman" w:eastAsia="Times New Roman" w:hAnsi="Times New Roman" w:cs="Times New Roman"/>
+          <w:sz w:val="21"/>
+          <w:szCs w:val="21"/>
+          <w:lang w:eastAsia="en-IN"/>
+        </w:rPr>
+        <w:t>sc.nextInt</w:t>
+      </w:r>
+      <w:proofErr w:type="spellEnd"/>
+      <w:proofErr w:type="gramEnd"/>
+      <w:r>
+        <w:rPr>
+          <w:rFonts w:ascii="Times New Roman" w:eastAsia="Times New Roman" w:hAnsi="Times New Roman" w:cs="Times New Roman"/>
+          <w:sz w:val="21"/>
+          <w:szCs w:val="21"/>
+          <w:lang w:eastAsia="en-IN"/>
+        </w:rPr>
+        <w:t>();</w:t>
       </w:r>
     </w:p>
     <w:p>
@@ -2421,7 +3343,38 @@
           <w:szCs w:val="21"/>
           <w:lang w:eastAsia="en-IN"/>
         </w:rPr>
-        <w:t xml:space="preserve">            dec += digit * (int) Math.pow(2, p);</w:t>
+        <w:t xml:space="preserve">            dec += digit * (int) </w:t>
+      </w:r>
+      <w:proofErr w:type="spellStart"/>
+      <w:proofErr w:type="gramStart"/>
+      <w:r>
+        <w:rPr>
+          <w:rFonts w:ascii="Times New Roman" w:eastAsia="Times New Roman" w:hAnsi="Times New Roman" w:cs="Times New Roman"/>
+          <w:sz w:val="21"/>
+          <w:szCs w:val="21"/>
+          <w:lang w:eastAsia="en-IN"/>
+        </w:rPr>
+        <w:t>Math.pow</w:t>
+      </w:r>
+      <w:proofErr w:type="spellEnd"/>
+      <w:r>
+        <w:rPr>
+          <w:rFonts w:ascii="Times New Roman" w:eastAsia="Times New Roman" w:hAnsi="Times New Roman" w:cs="Times New Roman"/>
+          <w:sz w:val="21"/>
+          <w:szCs w:val="21"/>
+          <w:lang w:eastAsia="en-IN"/>
+        </w:rPr>
+        <w:t>(</w:t>
+      </w:r>
+      <w:proofErr w:type="gramEnd"/>
+      <w:r>
+        <w:rPr>
+          <w:rFonts w:ascii="Times New Roman" w:eastAsia="Times New Roman" w:hAnsi="Times New Roman" w:cs="Times New Roman"/>
+          <w:sz w:val="21"/>
+          <w:szCs w:val="21"/>
+          <w:lang w:eastAsia="en-IN"/>
+        </w:rPr>
+        <w:t>2, p);</w:t>
       </w:r>
     </w:p>
     <w:p>
@@ -2501,7 +3454,27 @@
           <w:szCs w:val="21"/>
           <w:lang w:eastAsia="en-IN"/>
         </w:rPr>
-        <w:t xml:space="preserve">        System.out.println("Decimal representation: " + dec);</w:t>
+        <w:t xml:space="preserve">        </w:t>
+      </w:r>
+      <w:proofErr w:type="spellStart"/>
+      <w:r>
+        <w:rPr>
+          <w:rFonts w:ascii="Times New Roman" w:eastAsia="Times New Roman" w:hAnsi="Times New Roman" w:cs="Times New Roman"/>
+          <w:sz w:val="21"/>
+          <w:szCs w:val="21"/>
+          <w:lang w:eastAsia="en-IN"/>
+        </w:rPr>
+        <w:t>System.out.println</w:t>
+      </w:r>
+      <w:proofErr w:type="spellEnd"/>
+      <w:r>
+        <w:rPr>
+          <w:rFonts w:ascii="Times New Roman" w:eastAsia="Times New Roman" w:hAnsi="Times New Roman" w:cs="Times New Roman"/>
+          <w:sz w:val="21"/>
+          <w:szCs w:val="21"/>
+          <w:lang w:eastAsia="en-IN"/>
+        </w:rPr>
+        <w:t>("Decimal representation: " + dec);</w:t>
       </w:r>
     </w:p>
     <w:p>
@@ -2552,7 +3525,38 @@
           <w:szCs w:val="21"/>
           <w:lang w:eastAsia="en-IN"/>
         </w:rPr>
-        <w:t xml:space="preserve">    void OctToDec() </w:t>
+        <w:t xml:space="preserve">    void </w:t>
+      </w:r>
+      <w:proofErr w:type="spellStart"/>
+      <w:proofErr w:type="gramStart"/>
+      <w:r>
+        <w:rPr>
+          <w:rFonts w:ascii="Times New Roman" w:eastAsia="Times New Roman" w:hAnsi="Times New Roman" w:cs="Times New Roman"/>
+          <w:sz w:val="21"/>
+          <w:szCs w:val="21"/>
+          <w:lang w:eastAsia="en-IN"/>
+        </w:rPr>
+        <w:t>OctToDec</w:t>
+      </w:r>
+      <w:proofErr w:type="spellEnd"/>
+      <w:r>
+        <w:rPr>
+          <w:rFonts w:ascii="Times New Roman" w:eastAsia="Times New Roman" w:hAnsi="Times New Roman" w:cs="Times New Roman"/>
+          <w:sz w:val="21"/>
+          <w:szCs w:val="21"/>
+          <w:lang w:eastAsia="en-IN"/>
+        </w:rPr>
+        <w:t>(</w:t>
+      </w:r>
+      <w:proofErr w:type="gramEnd"/>
+      <w:r>
+        <w:rPr>
+          <w:rFonts w:ascii="Times New Roman" w:eastAsia="Times New Roman" w:hAnsi="Times New Roman" w:cs="Times New Roman"/>
+          <w:sz w:val="21"/>
+          <w:szCs w:val="21"/>
+          <w:lang w:eastAsia="en-IN"/>
+        </w:rPr>
+        <w:t xml:space="preserve">) </w:t>
       </w:r>
     </w:p>
     <w:p>
@@ -2592,27 +3596,69 @@
           <w:szCs w:val="21"/>
           <w:lang w:eastAsia="en-IN"/>
         </w:rPr>
-        <w:t xml:space="preserve">        System.out.println("Enter an octal number: ");</w:t>
-      </w:r>
-    </w:p>
-    <w:p>
-      <w:pPr>
-        <w:spacing w:after="0"/>
-        <w:rPr>
-          <w:rFonts w:ascii="Times New Roman" w:eastAsia="Times New Roman" w:hAnsi="Times New Roman" w:cs="Times New Roman"/>
-          <w:sz w:val="21"/>
-          <w:szCs w:val="21"/>
-          <w:lang w:eastAsia="en-IN"/>
-        </w:rPr>
-      </w:pPr>
-      <w:r>
-        <w:rPr>
-          <w:rFonts w:ascii="Times New Roman" w:eastAsia="Times New Roman" w:hAnsi="Times New Roman" w:cs="Times New Roman"/>
-          <w:sz w:val="21"/>
-          <w:szCs w:val="21"/>
-          <w:lang w:eastAsia="en-IN"/>
-        </w:rPr>
-        <w:t xml:space="preserve">        int oct = sc.nextInt();</w:t>
+        <w:t xml:space="preserve">        </w:t>
+      </w:r>
+      <w:proofErr w:type="spellStart"/>
+      <w:r>
+        <w:rPr>
+          <w:rFonts w:ascii="Times New Roman" w:eastAsia="Times New Roman" w:hAnsi="Times New Roman" w:cs="Times New Roman"/>
+          <w:sz w:val="21"/>
+          <w:szCs w:val="21"/>
+          <w:lang w:eastAsia="en-IN"/>
+        </w:rPr>
+        <w:t>System.out.println</w:t>
+      </w:r>
+      <w:proofErr w:type="spellEnd"/>
+      <w:r>
+        <w:rPr>
+          <w:rFonts w:ascii="Times New Roman" w:eastAsia="Times New Roman" w:hAnsi="Times New Roman" w:cs="Times New Roman"/>
+          <w:sz w:val="21"/>
+          <w:szCs w:val="21"/>
+          <w:lang w:eastAsia="en-IN"/>
+        </w:rPr>
+        <w:t>("Enter an octal number: ");</w:t>
+      </w:r>
+    </w:p>
+    <w:p>
+      <w:pPr>
+        <w:spacing w:after="0"/>
+        <w:rPr>
+          <w:rFonts w:ascii="Times New Roman" w:eastAsia="Times New Roman" w:hAnsi="Times New Roman" w:cs="Times New Roman"/>
+          <w:sz w:val="21"/>
+          <w:szCs w:val="21"/>
+          <w:lang w:eastAsia="en-IN"/>
+        </w:rPr>
+      </w:pPr>
+      <w:r>
+        <w:rPr>
+          <w:rFonts w:ascii="Times New Roman" w:eastAsia="Times New Roman" w:hAnsi="Times New Roman" w:cs="Times New Roman"/>
+          <w:sz w:val="21"/>
+          <w:szCs w:val="21"/>
+          <w:lang w:eastAsia="en-IN"/>
+        </w:rPr>
+        <w:t xml:space="preserve">        int oct = </w:t>
+      </w:r>
+      <w:proofErr w:type="spellStart"/>
+      <w:proofErr w:type="gramStart"/>
+      <w:r>
+        <w:rPr>
+          <w:rFonts w:ascii="Times New Roman" w:eastAsia="Times New Roman" w:hAnsi="Times New Roman" w:cs="Times New Roman"/>
+          <w:sz w:val="21"/>
+          <w:szCs w:val="21"/>
+          <w:lang w:eastAsia="en-IN"/>
+        </w:rPr>
+        <w:t>sc.nextInt</w:t>
+      </w:r>
+      <w:proofErr w:type="spellEnd"/>
+      <w:proofErr w:type="gramEnd"/>
+      <w:r>
+        <w:rPr>
+          <w:rFonts w:ascii="Times New Roman" w:eastAsia="Times New Roman" w:hAnsi="Times New Roman" w:cs="Times New Roman"/>
+          <w:sz w:val="21"/>
+          <w:szCs w:val="21"/>
+          <w:lang w:eastAsia="en-IN"/>
+        </w:rPr>
+        <w:t>();</w:t>
       </w:r>
     </w:p>
     <w:p>
@@ -2732,7 +3778,38 @@
           <w:szCs w:val="21"/>
           <w:lang w:eastAsia="en-IN"/>
         </w:rPr>
-        <w:t xml:space="preserve">            dec += digit * (int) Math.pow(8, p);</w:t>
+        <w:t xml:space="preserve">            dec += digit * (int) </w:t>
+      </w:r>
+      <w:proofErr w:type="spellStart"/>
+      <w:proofErr w:type="gramStart"/>
+      <w:r>
+        <w:rPr>
+          <w:rFonts w:ascii="Times New Roman" w:eastAsia="Times New Roman" w:hAnsi="Times New Roman" w:cs="Times New Roman"/>
+          <w:sz w:val="21"/>
+          <w:szCs w:val="21"/>
+          <w:lang w:eastAsia="en-IN"/>
+        </w:rPr>
+        <w:t>Math.pow</w:t>
+      </w:r>
+      <w:proofErr w:type="spellEnd"/>
+      <w:r>
+        <w:rPr>
+          <w:rFonts w:ascii="Times New Roman" w:eastAsia="Times New Roman" w:hAnsi="Times New Roman" w:cs="Times New Roman"/>
+          <w:sz w:val="21"/>
+          <w:szCs w:val="21"/>
+          <w:lang w:eastAsia="en-IN"/>
+        </w:rPr>
+        <w:t>(</w:t>
+      </w:r>
+      <w:proofErr w:type="gramEnd"/>
+      <w:r>
+        <w:rPr>
+          <w:rFonts w:ascii="Times New Roman" w:eastAsia="Times New Roman" w:hAnsi="Times New Roman" w:cs="Times New Roman"/>
+          <w:sz w:val="21"/>
+          <w:szCs w:val="21"/>
+          <w:lang w:eastAsia="en-IN"/>
+        </w:rPr>
+        <w:t>8, p);</w:t>
       </w:r>
     </w:p>
     <w:p>
@@ -2812,7 +3889,27 @@
           <w:szCs w:val="21"/>
           <w:lang w:eastAsia="en-IN"/>
         </w:rPr>
-        <w:t xml:space="preserve">        System.out.println("Decimal representation: " + dec);</w:t>
+        <w:t xml:space="preserve">        </w:t>
+      </w:r>
+      <w:proofErr w:type="spellStart"/>
+      <w:r>
+        <w:rPr>
+          <w:rFonts w:ascii="Times New Roman" w:eastAsia="Times New Roman" w:hAnsi="Times New Roman" w:cs="Times New Roman"/>
+          <w:sz w:val="21"/>
+          <w:szCs w:val="21"/>
+          <w:lang w:eastAsia="en-IN"/>
+        </w:rPr>
+        <w:t>System.out.println</w:t>
+      </w:r>
+      <w:proofErr w:type="spellEnd"/>
+      <w:r>
+        <w:rPr>
+          <w:rFonts w:ascii="Times New Roman" w:eastAsia="Times New Roman" w:hAnsi="Times New Roman" w:cs="Times New Roman"/>
+          <w:sz w:val="21"/>
+          <w:szCs w:val="21"/>
+          <w:lang w:eastAsia="en-IN"/>
+        </w:rPr>
+        <w:t>("Decimal representation: " + dec);</w:t>
       </w:r>
     </w:p>
     <w:p>
@@ -2863,7 +3960,38 @@
           <w:szCs w:val="21"/>
           <w:lang w:eastAsia="en-IN"/>
         </w:rPr>
-        <w:t xml:space="preserve">    void HexToDec() </w:t>
+        <w:t xml:space="preserve">    void </w:t>
+      </w:r>
+      <w:proofErr w:type="spellStart"/>
+      <w:proofErr w:type="gramStart"/>
+      <w:r>
+        <w:rPr>
+          <w:rFonts w:ascii="Times New Roman" w:eastAsia="Times New Roman" w:hAnsi="Times New Roman" w:cs="Times New Roman"/>
+          <w:sz w:val="21"/>
+          <w:szCs w:val="21"/>
+          <w:lang w:eastAsia="en-IN"/>
+        </w:rPr>
+        <w:t>HexToDec</w:t>
+      </w:r>
+      <w:proofErr w:type="spellEnd"/>
+      <w:r>
+        <w:rPr>
+          <w:rFonts w:ascii="Times New Roman" w:eastAsia="Times New Roman" w:hAnsi="Times New Roman" w:cs="Times New Roman"/>
+          <w:sz w:val="21"/>
+          <w:szCs w:val="21"/>
+          <w:lang w:eastAsia="en-IN"/>
+        </w:rPr>
+        <w:t>(</w:t>
+      </w:r>
+      <w:proofErr w:type="gramEnd"/>
+      <w:r>
+        <w:rPr>
+          <w:rFonts w:ascii="Times New Roman" w:eastAsia="Times New Roman" w:hAnsi="Times New Roman" w:cs="Times New Roman"/>
+          <w:sz w:val="21"/>
+          <w:szCs w:val="21"/>
+          <w:lang w:eastAsia="en-IN"/>
+        </w:rPr>
+        <w:t xml:space="preserve">) </w:t>
       </w:r>
     </w:p>
     <w:p>
@@ -2903,27 +4031,69 @@
           <w:szCs w:val="21"/>
           <w:lang w:eastAsia="en-IN"/>
         </w:rPr>
-        <w:t xml:space="preserve">        System.out.println("Enter a hexadecimal number: ");</w:t>
-      </w:r>
-    </w:p>
-    <w:p>
-      <w:pPr>
-        <w:spacing w:after="0"/>
-        <w:rPr>
-          <w:rFonts w:ascii="Times New Roman" w:eastAsia="Times New Roman" w:hAnsi="Times New Roman" w:cs="Times New Roman"/>
-          <w:sz w:val="21"/>
-          <w:szCs w:val="21"/>
-          <w:lang w:eastAsia="en-IN"/>
-        </w:rPr>
-      </w:pPr>
-      <w:r>
-        <w:rPr>
-          <w:rFonts w:ascii="Times New Roman" w:eastAsia="Times New Roman" w:hAnsi="Times New Roman" w:cs="Times New Roman"/>
-          <w:sz w:val="21"/>
-          <w:szCs w:val="21"/>
-          <w:lang w:eastAsia="en-IN"/>
-        </w:rPr>
-        <w:t xml:space="preserve">        String hex = sc.next();</w:t>
+        <w:t xml:space="preserve">        </w:t>
+      </w:r>
+      <w:proofErr w:type="spellStart"/>
+      <w:r>
+        <w:rPr>
+          <w:rFonts w:ascii="Times New Roman" w:eastAsia="Times New Roman" w:hAnsi="Times New Roman" w:cs="Times New Roman"/>
+          <w:sz w:val="21"/>
+          <w:szCs w:val="21"/>
+          <w:lang w:eastAsia="en-IN"/>
+        </w:rPr>
+        <w:t>System.out.println</w:t>
+      </w:r>
+      <w:proofErr w:type="spellEnd"/>
+      <w:r>
+        <w:rPr>
+          <w:rFonts w:ascii="Times New Roman" w:eastAsia="Times New Roman" w:hAnsi="Times New Roman" w:cs="Times New Roman"/>
+          <w:sz w:val="21"/>
+          <w:szCs w:val="21"/>
+          <w:lang w:eastAsia="en-IN"/>
+        </w:rPr>
+        <w:t>("Enter a hexadecimal number: ");</w:t>
+      </w:r>
+    </w:p>
+    <w:p>
+      <w:pPr>
+        <w:spacing w:after="0"/>
+        <w:rPr>
+          <w:rFonts w:ascii="Times New Roman" w:eastAsia="Times New Roman" w:hAnsi="Times New Roman" w:cs="Times New Roman"/>
+          <w:sz w:val="21"/>
+          <w:szCs w:val="21"/>
+          <w:lang w:eastAsia="en-IN"/>
+        </w:rPr>
+      </w:pPr>
+      <w:r>
+        <w:rPr>
+          <w:rFonts w:ascii="Times New Roman" w:eastAsia="Times New Roman" w:hAnsi="Times New Roman" w:cs="Times New Roman"/>
+          <w:sz w:val="21"/>
+          <w:szCs w:val="21"/>
+          <w:lang w:eastAsia="en-IN"/>
+        </w:rPr>
+        <w:t xml:space="preserve">        String hex = </w:t>
+      </w:r>
+      <w:proofErr w:type="spellStart"/>
+      <w:proofErr w:type="gramStart"/>
+      <w:r>
+        <w:rPr>
+          <w:rFonts w:ascii="Times New Roman" w:eastAsia="Times New Roman" w:hAnsi="Times New Roman" w:cs="Times New Roman"/>
+          <w:sz w:val="21"/>
+          <w:szCs w:val="21"/>
+          <w:lang w:eastAsia="en-IN"/>
+        </w:rPr>
+        <w:t>sc.next</w:t>
+      </w:r>
+      <w:proofErr w:type="spellEnd"/>
+      <w:proofErr w:type="gramEnd"/>
+      <w:r>
+        <w:rPr>
+          <w:rFonts w:ascii="Times New Roman" w:eastAsia="Times New Roman" w:hAnsi="Times New Roman" w:cs="Times New Roman"/>
+          <w:sz w:val="21"/>
+          <w:szCs w:val="21"/>
+          <w:lang w:eastAsia="en-IN"/>
+        </w:rPr>
+        <w:t>();</w:t>
       </w:r>
     </w:p>
     <w:p>
@@ -2983,7 +4153,89 @@
           <w:szCs w:val="21"/>
           <w:lang w:eastAsia="en-IN"/>
         </w:rPr>
-        <w:t xml:space="preserve">        for (int i = hex.length() - 1; i &gt;= 0; i--) </w:t>
+        <w:t xml:space="preserve">        for (int </w:t>
+      </w:r>
+      <w:proofErr w:type="spellStart"/>
+      <w:r>
+        <w:rPr>
+          <w:rFonts w:ascii="Times New Roman" w:eastAsia="Times New Roman" w:hAnsi="Times New Roman" w:cs="Times New Roman"/>
+          <w:sz w:val="21"/>
+          <w:szCs w:val="21"/>
+          <w:lang w:eastAsia="en-IN"/>
+        </w:rPr>
+        <w:t>i</w:t>
+      </w:r>
+      <w:proofErr w:type="spellEnd"/>
+      <w:r>
+        <w:rPr>
+          <w:rFonts w:ascii="Times New Roman" w:eastAsia="Times New Roman" w:hAnsi="Times New Roman" w:cs="Times New Roman"/>
+          <w:sz w:val="21"/>
+          <w:szCs w:val="21"/>
+          <w:lang w:eastAsia="en-IN"/>
+        </w:rPr>
+        <w:t xml:space="preserve"> = </w:t>
+      </w:r>
+      <w:proofErr w:type="spellStart"/>
+      <w:proofErr w:type="gramStart"/>
+      <w:r>
+        <w:rPr>
+          <w:rFonts w:ascii="Times New Roman" w:eastAsia="Times New Roman" w:hAnsi="Times New Roman" w:cs="Times New Roman"/>
+          <w:sz w:val="21"/>
+          <w:szCs w:val="21"/>
+          <w:lang w:eastAsia="en-IN"/>
+        </w:rPr>
+        <w:t>hex.length</w:t>
+      </w:r>
+      <w:proofErr w:type="spellEnd"/>
+      <w:proofErr w:type="gramEnd"/>
+      <w:r>
+        <w:rPr>
+          <w:rFonts w:ascii="Times New Roman" w:eastAsia="Times New Roman" w:hAnsi="Times New Roman" w:cs="Times New Roman"/>
+          <w:sz w:val="21"/>
+          <w:szCs w:val="21"/>
+          <w:lang w:eastAsia="en-IN"/>
+        </w:rPr>
+        <w:t xml:space="preserve">() - 1; </w:t>
+      </w:r>
+      <w:proofErr w:type="spellStart"/>
+      <w:r>
+        <w:rPr>
+          <w:rFonts w:ascii="Times New Roman" w:eastAsia="Times New Roman" w:hAnsi="Times New Roman" w:cs="Times New Roman"/>
+          <w:sz w:val="21"/>
+          <w:szCs w:val="21"/>
+          <w:lang w:eastAsia="en-IN"/>
+        </w:rPr>
+        <w:t>i</w:t>
+      </w:r>
+      <w:proofErr w:type="spellEnd"/>
+      <w:r>
+        <w:rPr>
+          <w:rFonts w:ascii="Times New Roman" w:eastAsia="Times New Roman" w:hAnsi="Times New Roman" w:cs="Times New Roman"/>
+          <w:sz w:val="21"/>
+          <w:szCs w:val="21"/>
+          <w:lang w:eastAsia="en-IN"/>
+        </w:rPr>
+        <w:t xml:space="preserve"> &gt;= 0; </w:t>
+      </w:r>
+      <w:proofErr w:type="spellStart"/>
+      <w:r>
+        <w:rPr>
+          <w:rFonts w:ascii="Times New Roman" w:eastAsia="Times New Roman" w:hAnsi="Times New Roman" w:cs="Times New Roman"/>
+          <w:sz w:val="21"/>
+          <w:szCs w:val="21"/>
+          <w:lang w:eastAsia="en-IN"/>
+        </w:rPr>
+        <w:t>i</w:t>
+      </w:r>
+      <w:proofErr w:type="spellEnd"/>
+      <w:r>
+        <w:rPr>
+          <w:rFonts w:ascii="Times New Roman" w:eastAsia="Times New Roman" w:hAnsi="Times New Roman" w:cs="Times New Roman"/>
+          <w:sz w:val="21"/>
+          <w:szCs w:val="21"/>
+          <w:lang w:eastAsia="en-IN"/>
+        </w:rPr>
+        <w:t xml:space="preserve">--) </w:t>
       </w:r>
     </w:p>
     <w:p>
@@ -3023,7 +4275,69 @@
           <w:szCs w:val="21"/>
           <w:lang w:eastAsia="en-IN"/>
         </w:rPr>
-        <w:t xml:space="preserve">            char ch = hex.charAt(i);</w:t>
+        <w:t xml:space="preserve">            char </w:t>
+      </w:r>
+      <w:proofErr w:type="spellStart"/>
+      <w:r>
+        <w:rPr>
+          <w:rFonts w:ascii="Times New Roman" w:eastAsia="Times New Roman" w:hAnsi="Times New Roman" w:cs="Times New Roman"/>
+          <w:sz w:val="21"/>
+          <w:szCs w:val="21"/>
+          <w:lang w:eastAsia="en-IN"/>
+        </w:rPr>
+        <w:t>ch</w:t>
+      </w:r>
+      <w:proofErr w:type="spellEnd"/>
+      <w:r>
+        <w:rPr>
+          <w:rFonts w:ascii="Times New Roman" w:eastAsia="Times New Roman" w:hAnsi="Times New Roman" w:cs="Times New Roman"/>
+          <w:sz w:val="21"/>
+          <w:szCs w:val="21"/>
+          <w:lang w:eastAsia="en-IN"/>
+        </w:rPr>
+        <w:t xml:space="preserve"> = </w:t>
+      </w:r>
+      <w:proofErr w:type="spellStart"/>
+      <w:proofErr w:type="gramStart"/>
+      <w:r>
+        <w:rPr>
+          <w:rFonts w:ascii="Times New Roman" w:eastAsia="Times New Roman" w:hAnsi="Times New Roman" w:cs="Times New Roman"/>
+          <w:sz w:val="21"/>
+          <w:szCs w:val="21"/>
+          <w:lang w:eastAsia="en-IN"/>
+        </w:rPr>
+        <w:t>hex.charAt</w:t>
+      </w:r>
+      <w:proofErr w:type="spellEnd"/>
+      <w:proofErr w:type="gramEnd"/>
+      <w:r>
+        <w:rPr>
+          <w:rFonts w:ascii="Times New Roman" w:eastAsia="Times New Roman" w:hAnsi="Times New Roman" w:cs="Times New Roman"/>
+          <w:sz w:val="21"/>
+          <w:szCs w:val="21"/>
+          <w:lang w:eastAsia="en-IN"/>
+        </w:rPr>
+        <w:t>(</w:t>
+      </w:r>
+      <w:proofErr w:type="spellStart"/>
+      <w:r>
+        <w:rPr>
+          <w:rFonts w:ascii="Times New Roman" w:eastAsia="Times New Roman" w:hAnsi="Times New Roman" w:cs="Times New Roman"/>
+          <w:sz w:val="21"/>
+          <w:szCs w:val="21"/>
+          <w:lang w:eastAsia="en-IN"/>
+        </w:rPr>
+        <w:t>i</w:t>
+      </w:r>
+      <w:proofErr w:type="spellEnd"/>
+      <w:r>
+        <w:rPr>
+          <w:rFonts w:ascii="Times New Roman" w:eastAsia="Times New Roman" w:hAnsi="Times New Roman" w:cs="Times New Roman"/>
+          <w:sz w:val="21"/>
+          <w:szCs w:val="21"/>
+          <w:lang w:eastAsia="en-IN"/>
+        </w:rPr>
+        <w:t>);</w:t>
       </w:r>
     </w:p>
     <w:p>
@@ -3063,27 +4377,87 @@
           <w:szCs w:val="21"/>
           <w:lang w:eastAsia="en-IN"/>
         </w:rPr>
-        <w:t xml:space="preserve">            if (ch &gt;= '0' &amp;&amp; ch &lt;= '9') {</w:t>
-      </w:r>
-    </w:p>
-    <w:p>
-      <w:pPr>
-        <w:spacing w:after="0"/>
-        <w:rPr>
-          <w:rFonts w:ascii="Times New Roman" w:eastAsia="Times New Roman" w:hAnsi="Times New Roman" w:cs="Times New Roman"/>
-          <w:sz w:val="21"/>
-          <w:szCs w:val="21"/>
-          <w:lang w:eastAsia="en-IN"/>
-        </w:rPr>
-      </w:pPr>
-      <w:r>
-        <w:rPr>
-          <w:rFonts w:ascii="Times New Roman" w:eastAsia="Times New Roman" w:hAnsi="Times New Roman" w:cs="Times New Roman"/>
-          <w:sz w:val="21"/>
-          <w:szCs w:val="21"/>
-          <w:lang w:eastAsia="en-IN"/>
-        </w:rPr>
-        <w:t xml:space="preserve">                digit = ch - '0';</w:t>
+        <w:t xml:space="preserve">            if (</w:t>
+      </w:r>
+      <w:proofErr w:type="spellStart"/>
+      <w:r>
+        <w:rPr>
+          <w:rFonts w:ascii="Times New Roman" w:eastAsia="Times New Roman" w:hAnsi="Times New Roman" w:cs="Times New Roman"/>
+          <w:sz w:val="21"/>
+          <w:szCs w:val="21"/>
+          <w:lang w:eastAsia="en-IN"/>
+        </w:rPr>
+        <w:t>ch</w:t>
+      </w:r>
+      <w:proofErr w:type="spellEnd"/>
+      <w:r>
+        <w:rPr>
+          <w:rFonts w:ascii="Times New Roman" w:eastAsia="Times New Roman" w:hAnsi="Times New Roman" w:cs="Times New Roman"/>
+          <w:sz w:val="21"/>
+          <w:szCs w:val="21"/>
+          <w:lang w:eastAsia="en-IN"/>
+        </w:rPr>
+        <w:t xml:space="preserve"> &gt;= '0' &amp;&amp; </w:t>
+      </w:r>
+      <w:proofErr w:type="spellStart"/>
+      <w:r>
+        <w:rPr>
+          <w:rFonts w:ascii="Times New Roman" w:eastAsia="Times New Roman" w:hAnsi="Times New Roman" w:cs="Times New Roman"/>
+          <w:sz w:val="21"/>
+          <w:szCs w:val="21"/>
+          <w:lang w:eastAsia="en-IN"/>
+        </w:rPr>
+        <w:t>ch</w:t>
+      </w:r>
+      <w:proofErr w:type="spellEnd"/>
+      <w:r>
+        <w:rPr>
+          <w:rFonts w:ascii="Times New Roman" w:eastAsia="Times New Roman" w:hAnsi="Times New Roman" w:cs="Times New Roman"/>
+          <w:sz w:val="21"/>
+          <w:szCs w:val="21"/>
+          <w:lang w:eastAsia="en-IN"/>
+        </w:rPr>
+        <w:t xml:space="preserve"> &lt;= '9') {</w:t>
+      </w:r>
+    </w:p>
+    <w:p>
+      <w:pPr>
+        <w:spacing w:after="0"/>
+        <w:rPr>
+          <w:rFonts w:ascii="Times New Roman" w:eastAsia="Times New Roman" w:hAnsi="Times New Roman" w:cs="Times New Roman"/>
+          <w:sz w:val="21"/>
+          <w:szCs w:val="21"/>
+          <w:lang w:eastAsia="en-IN"/>
+        </w:rPr>
+      </w:pPr>
+      <w:r>
+        <w:rPr>
+          <w:rFonts w:ascii="Times New Roman" w:eastAsia="Times New Roman" w:hAnsi="Times New Roman" w:cs="Times New Roman"/>
+          <w:sz w:val="21"/>
+          <w:szCs w:val="21"/>
+          <w:lang w:eastAsia="en-IN"/>
+        </w:rPr>
+        <w:t xml:space="preserve">                digit = </w:t>
+      </w:r>
+      <w:proofErr w:type="spellStart"/>
+      <w:r>
+        <w:rPr>
+          <w:rFonts w:ascii="Times New Roman" w:eastAsia="Times New Roman" w:hAnsi="Times New Roman" w:cs="Times New Roman"/>
+          <w:sz w:val="21"/>
+          <w:szCs w:val="21"/>
+          <w:lang w:eastAsia="en-IN"/>
+        </w:rPr>
+        <w:t>ch</w:t>
+      </w:r>
+      <w:proofErr w:type="spellEnd"/>
+      <w:r>
+        <w:rPr>
+          <w:rFonts w:ascii="Times New Roman" w:eastAsia="Times New Roman" w:hAnsi="Times New Roman" w:cs="Times New Roman"/>
+          <w:sz w:val="21"/>
+          <w:szCs w:val="21"/>
+          <w:lang w:eastAsia="en-IN"/>
+        </w:rPr>
+        <w:t xml:space="preserve"> - '0';</w:t>
       </w:r>
     </w:p>
     <w:p>
@@ -3123,7 +4497,27 @@
           <w:szCs w:val="21"/>
           <w:lang w:eastAsia="en-IN"/>
         </w:rPr>
-        <w:t xml:space="preserve">                digit = ch - 'A' + 10;</w:t>
+        <w:t xml:space="preserve">                digit = </w:t>
+      </w:r>
+      <w:proofErr w:type="spellStart"/>
+      <w:r>
+        <w:rPr>
+          <w:rFonts w:ascii="Times New Roman" w:eastAsia="Times New Roman" w:hAnsi="Times New Roman" w:cs="Times New Roman"/>
+          <w:sz w:val="21"/>
+          <w:szCs w:val="21"/>
+          <w:lang w:eastAsia="en-IN"/>
+        </w:rPr>
+        <w:t>ch</w:t>
+      </w:r>
+      <w:proofErr w:type="spellEnd"/>
+      <w:r>
+        <w:rPr>
+          <w:rFonts w:ascii="Times New Roman" w:eastAsia="Times New Roman" w:hAnsi="Times New Roman" w:cs="Times New Roman"/>
+          <w:sz w:val="21"/>
+          <w:szCs w:val="21"/>
+          <w:lang w:eastAsia="en-IN"/>
+        </w:rPr>
+        <w:t xml:space="preserve"> - 'A' + 10;</w:t>
       </w:r>
     </w:p>
     <w:p>
@@ -3163,7 +4557,38 @@
           <w:szCs w:val="21"/>
           <w:lang w:eastAsia="en-IN"/>
         </w:rPr>
-        <w:t xml:space="preserve">            dec += digit * (int) Math.pow(16, p);</w:t>
+        <w:t xml:space="preserve">            dec += digit * (int) </w:t>
+      </w:r>
+      <w:proofErr w:type="spellStart"/>
+      <w:proofErr w:type="gramStart"/>
+      <w:r>
+        <w:rPr>
+          <w:rFonts w:ascii="Times New Roman" w:eastAsia="Times New Roman" w:hAnsi="Times New Roman" w:cs="Times New Roman"/>
+          <w:sz w:val="21"/>
+          <w:szCs w:val="21"/>
+          <w:lang w:eastAsia="en-IN"/>
+        </w:rPr>
+        <w:t>Math.pow</w:t>
+      </w:r>
+      <w:proofErr w:type="spellEnd"/>
+      <w:r>
+        <w:rPr>
+          <w:rFonts w:ascii="Times New Roman" w:eastAsia="Times New Roman" w:hAnsi="Times New Roman" w:cs="Times New Roman"/>
+          <w:sz w:val="21"/>
+          <w:szCs w:val="21"/>
+          <w:lang w:eastAsia="en-IN"/>
+        </w:rPr>
+        <w:t>(</w:t>
+      </w:r>
+      <w:proofErr w:type="gramEnd"/>
+      <w:r>
+        <w:rPr>
+          <w:rFonts w:ascii="Times New Roman" w:eastAsia="Times New Roman" w:hAnsi="Times New Roman" w:cs="Times New Roman"/>
+          <w:sz w:val="21"/>
+          <w:szCs w:val="21"/>
+          <w:lang w:eastAsia="en-IN"/>
+        </w:rPr>
+        <w:t>16, p);</w:t>
       </w:r>
     </w:p>
     <w:p>
@@ -3223,7 +4648,27 @@
           <w:szCs w:val="21"/>
           <w:lang w:eastAsia="en-IN"/>
         </w:rPr>
-        <w:t xml:space="preserve">        System.out.println("Decimal representation: " + dec);</w:t>
+        <w:t xml:space="preserve">        </w:t>
+      </w:r>
+      <w:proofErr w:type="spellStart"/>
+      <w:r>
+        <w:rPr>
+          <w:rFonts w:ascii="Times New Roman" w:eastAsia="Times New Roman" w:hAnsi="Times New Roman" w:cs="Times New Roman"/>
+          <w:sz w:val="21"/>
+          <w:szCs w:val="21"/>
+          <w:lang w:eastAsia="en-IN"/>
+        </w:rPr>
+        <w:t>System.out.println</w:t>
+      </w:r>
+      <w:proofErr w:type="spellEnd"/>
+      <w:r>
+        <w:rPr>
+          <w:rFonts w:ascii="Times New Roman" w:eastAsia="Times New Roman" w:hAnsi="Times New Roman" w:cs="Times New Roman"/>
+          <w:sz w:val="21"/>
+          <w:szCs w:val="21"/>
+          <w:lang w:eastAsia="en-IN"/>
+        </w:rPr>
+        <w:t>("Decimal representation: " + dec);</w:t>
       </w:r>
     </w:p>
     <w:p>
@@ -3281,7 +4726,7 @@
         </w:rPr>
         <w:lastRenderedPageBreak/>
         <w:drawing>
-          <wp:inline distT="0" distB="0" distL="0" distR="0">
+          <wp:inline distT="0" distB="0" distL="0" distR="0" wp14:anchorId="0C25FACE" wp14:editId="281375D9">
             <wp:extent cx="2893325" cy="4300426"/>
             <wp:effectExtent l="19050" t="19050" r="21590" b="24130"/>
             <wp:docPr id="2" name="Picture 2" descr="C:\Users\HP\Pictures\Screenshots\Screenshot (197).png"/>
@@ -3338,7 +4783,7 @@
           <w:lang w:eastAsia="en-IN"/>
         </w:rPr>
         <w:drawing>
-          <wp:inline distT="0" distB="0" distL="0" distR="0">
+          <wp:inline distT="0" distB="0" distL="0" distR="0" wp14:anchorId="0D9CC47A" wp14:editId="522A2A1A">
             <wp:extent cx="2893060" cy="4366294"/>
             <wp:effectExtent l="19050" t="19050" r="21590" b="15240"/>
             <wp:docPr id="1" name="Picture 1" descr="C:\Users\HP\Pictures\Screenshots\Screenshot (196).png"/>
@@ -3388,8 +4833,677 @@
           </wp:inline>
         </w:drawing>
       </w:r>
-      <w:bookmarkStart w:id="0" w:name="_GoBack"/>
-      <w:bookmarkEnd w:id="0"/>
+    </w:p>
+    <w:p>
+      <w:pPr>
+        <w:spacing w:after="0"/>
+        <w:rPr>
+          <w:rFonts w:ascii="Times New Roman" w:hAnsi="Times New Roman" w:cs="Times New Roman"/>
+          <w:b/>
+          <w:bCs/>
+        </w:rPr>
+      </w:pPr>
+      <w:r>
+        <w:rPr>
+          <w:rFonts w:ascii="Times New Roman" w:hAnsi="Times New Roman" w:cs="Times New Roman"/>
+          <w:b/>
+          <w:bCs/>
+        </w:rPr>
+        <w:lastRenderedPageBreak/>
+        <w:t>Date and Time</w:t>
+      </w:r>
+    </w:p>
+    <w:p>
+      <w:pPr>
+        <w:spacing w:after="0"/>
+        <w:rPr>
+          <w:rFonts w:ascii="Times New Roman" w:hAnsi="Times New Roman" w:cs="Times New Roman"/>
+        </w:rPr>
+      </w:pPr>
+    </w:p>
+    <w:p>
+      <w:pPr>
+        <w:spacing w:after="0"/>
+        <w:rPr>
+          <w:rFonts w:ascii="Times New Roman" w:hAnsi="Times New Roman" w:cs="Times New Roman"/>
+        </w:rPr>
+      </w:pPr>
+      <w:r>
+        <w:rPr>
+          <w:rFonts w:ascii="Times New Roman" w:hAnsi="Times New Roman" w:cs="Times New Roman"/>
+        </w:rPr>
+        <w:t>Write a p</w:t>
+      </w:r>
+      <w:r>
+        <w:rPr>
+          <w:rFonts w:ascii="Times New Roman" w:hAnsi="Times New Roman" w:cs="Times New Roman"/>
+        </w:rPr>
+        <w:t xml:space="preserve">rogram to check the validity of </w:t>
+      </w:r>
+      <w:r>
+        <w:rPr>
+          <w:rFonts w:ascii="Times New Roman" w:hAnsi="Times New Roman" w:cs="Times New Roman"/>
+        </w:rPr>
+        <w:t xml:space="preserve">a </w:t>
+      </w:r>
+      <w:r>
+        <w:rPr>
+          <w:rFonts w:ascii="Times New Roman" w:hAnsi="Times New Roman" w:cs="Times New Roman"/>
+        </w:rPr>
+        <w:t>date.</w:t>
+      </w:r>
+    </w:p>
+    <w:p>
+      <w:pPr>
+        <w:spacing w:after="0"/>
+        <w:rPr>
+          <w:rFonts w:ascii="Times New Roman" w:hAnsi="Times New Roman" w:cs="Times New Roman"/>
+        </w:rPr>
+      </w:pPr>
+    </w:p>
+    <w:p>
+      <w:pPr>
+        <w:spacing w:after="0"/>
+        <w:rPr>
+          <w:rFonts w:ascii="Times New Roman" w:hAnsi="Times New Roman" w:cs="Times New Roman"/>
+        </w:rPr>
+      </w:pPr>
+      <w:r>
+        <w:rPr>
+          <w:rFonts w:ascii="Times New Roman" w:hAnsi="Times New Roman" w:cs="Times New Roman"/>
+        </w:rPr>
+        <w:t>Write a p</w:t>
+      </w:r>
+      <w:r>
+        <w:rPr>
+          <w:rFonts w:ascii="Times New Roman" w:hAnsi="Times New Roman" w:cs="Times New Roman"/>
+        </w:rPr>
+        <w:t>rogram of calculate the number of days from 1 January to the given date of a particular year</w:t>
+      </w:r>
+      <w:r>
+        <w:rPr>
+          <w:rFonts w:ascii="Times New Roman" w:hAnsi="Times New Roman" w:cs="Times New Roman"/>
+        </w:rPr>
+        <w:t>.</w:t>
+      </w:r>
+    </w:p>
+    <w:p>
+      <w:pPr>
+        <w:spacing w:after="0"/>
+        <w:rPr>
+          <w:rFonts w:ascii="Times New Roman" w:hAnsi="Times New Roman" w:cs="Times New Roman"/>
+        </w:rPr>
+      </w:pPr>
+    </w:p>
+    <w:p>
+      <w:pPr>
+        <w:spacing w:after="0"/>
+        <w:rPr>
+          <w:rFonts w:ascii="Times New Roman" w:hAnsi="Times New Roman" w:cs="Times New Roman"/>
+          <w:b/>
+          <w:bCs/>
+        </w:rPr>
+      </w:pPr>
+      <w:r>
+        <w:rPr>
+          <w:rFonts w:ascii="Times New Roman" w:hAnsi="Times New Roman" w:cs="Times New Roman"/>
+          <w:b/>
+          <w:bCs/>
+        </w:rPr>
+        <w:t>Number Handling</w:t>
+      </w:r>
+    </w:p>
+    <w:p>
+      <w:pPr>
+        <w:spacing w:after="0"/>
+        <w:rPr>
+          <w:rFonts w:ascii="Times New Roman" w:hAnsi="Times New Roman" w:cs="Times New Roman"/>
+        </w:rPr>
+      </w:pPr>
+    </w:p>
+    <w:p>
+      <w:pPr>
+        <w:spacing w:after="0"/>
+        <w:rPr>
+          <w:rFonts w:ascii="Times New Roman" w:hAnsi="Times New Roman" w:cs="Times New Roman"/>
+        </w:rPr>
+      </w:pPr>
+      <w:r>
+        <w:rPr>
+          <w:rFonts w:ascii="Times New Roman" w:hAnsi="Times New Roman" w:cs="Times New Roman"/>
+        </w:rPr>
+        <w:t>Write a p</w:t>
+      </w:r>
+      <w:r>
+        <w:rPr>
+          <w:rFonts w:ascii="Times New Roman" w:hAnsi="Times New Roman" w:cs="Times New Roman"/>
+        </w:rPr>
+        <w:t>rogram to check whether a number is a hamming n</w:t>
+      </w:r>
+      <w:r>
+        <w:rPr>
+          <w:rFonts w:ascii="Times New Roman" w:hAnsi="Times New Roman" w:cs="Times New Roman"/>
+        </w:rPr>
+        <w:t>umber</w:t>
+      </w:r>
+      <w:r>
+        <w:rPr>
+          <w:rFonts w:ascii="Times New Roman" w:hAnsi="Times New Roman" w:cs="Times New Roman"/>
+        </w:rPr>
+        <w:t xml:space="preserve"> or not.</w:t>
+      </w:r>
+    </w:p>
+    <w:p>
+      <w:pPr>
+        <w:spacing w:after="0"/>
+        <w:rPr>
+          <w:rFonts w:ascii="Times New Roman" w:hAnsi="Times New Roman" w:cs="Times New Roman"/>
+        </w:rPr>
+      </w:pPr>
+    </w:p>
+    <w:p>
+      <w:pPr>
+        <w:spacing w:after="0"/>
+        <w:rPr>
+          <w:rFonts w:ascii="Times New Roman" w:hAnsi="Times New Roman" w:cs="Times New Roman"/>
+        </w:rPr>
+      </w:pPr>
+      <w:r>
+        <w:rPr>
+          <w:rFonts w:ascii="Times New Roman" w:hAnsi="Times New Roman" w:cs="Times New Roman"/>
+        </w:rPr>
+        <w:t>Write a p</w:t>
+      </w:r>
+      <w:r>
+        <w:rPr>
+          <w:rFonts w:ascii="Times New Roman" w:hAnsi="Times New Roman" w:cs="Times New Roman"/>
+        </w:rPr>
+        <w:t xml:space="preserve">rogram to check whether a given number is a circular </w:t>
+      </w:r>
+      <w:r>
+        <w:rPr>
+          <w:rFonts w:ascii="Times New Roman" w:hAnsi="Times New Roman" w:cs="Times New Roman"/>
+        </w:rPr>
+        <w:t>n</w:t>
+      </w:r>
+      <w:r>
+        <w:rPr>
+          <w:rFonts w:ascii="Times New Roman" w:hAnsi="Times New Roman" w:cs="Times New Roman"/>
+        </w:rPr>
+        <w:t>umber o</w:t>
+      </w:r>
+      <w:r>
+        <w:rPr>
+          <w:rFonts w:ascii="Times New Roman" w:hAnsi="Times New Roman" w:cs="Times New Roman"/>
+        </w:rPr>
+        <w:t>r not</w:t>
+      </w:r>
+      <w:r>
+        <w:rPr>
+          <w:rFonts w:ascii="Times New Roman" w:hAnsi="Times New Roman" w:cs="Times New Roman"/>
+        </w:rPr>
+        <w:t>.</w:t>
+      </w:r>
+    </w:p>
+    <w:p>
+      <w:pPr>
+        <w:spacing w:after="0"/>
+        <w:rPr>
+          <w:rFonts w:ascii="Times New Roman" w:hAnsi="Times New Roman" w:cs="Times New Roman"/>
+        </w:rPr>
+      </w:pPr>
+    </w:p>
+    <w:p>
+      <w:pPr>
+        <w:spacing w:after="0"/>
+        <w:rPr>
+          <w:rFonts w:ascii="Times New Roman" w:hAnsi="Times New Roman" w:cs="Times New Roman"/>
+        </w:rPr>
+      </w:pPr>
+      <w:r>
+        <w:rPr>
+          <w:rFonts w:ascii="Times New Roman" w:hAnsi="Times New Roman" w:cs="Times New Roman"/>
+        </w:rPr>
+        <w:t xml:space="preserve">Program to enter any positive natural </w:t>
+      </w:r>
+      <w:r>
+        <w:rPr>
+          <w:rFonts w:ascii="Times New Roman" w:hAnsi="Times New Roman" w:cs="Times New Roman"/>
+        </w:rPr>
+        <w:t>number</w:t>
+      </w:r>
+      <w:r>
+        <w:rPr>
+          <w:rFonts w:ascii="Times New Roman" w:hAnsi="Times New Roman" w:cs="Times New Roman"/>
+        </w:rPr>
+        <w:t xml:space="preserve"> 'N' where (1</w:t>
+      </w:r>
+      <w:r>
+        <w:rPr>
+          <w:rFonts w:ascii="Times New Roman" w:hAnsi="Times New Roman" w:cs="Times New Roman"/>
+        </w:rPr>
+        <w:t>&lt;</w:t>
+      </w:r>
+      <w:r>
+        <w:rPr>
+          <w:rFonts w:ascii="Times New Roman" w:hAnsi="Times New Roman" w:cs="Times New Roman"/>
+        </w:rPr>
+        <w:t>= N</w:t>
+      </w:r>
+      <w:r>
+        <w:rPr>
+          <w:rFonts w:ascii="Times New Roman" w:hAnsi="Times New Roman" w:cs="Times New Roman"/>
+        </w:rPr>
+        <w:t>&lt;</w:t>
+      </w:r>
+      <w:r>
+        <w:rPr>
+          <w:rFonts w:ascii="Times New Roman" w:hAnsi="Times New Roman" w:cs="Times New Roman"/>
+        </w:rPr>
+        <w:t>= 50) and generate lucky n</w:t>
+      </w:r>
+      <w:r>
+        <w:rPr>
+          <w:rFonts w:ascii="Times New Roman" w:hAnsi="Times New Roman" w:cs="Times New Roman"/>
+        </w:rPr>
+        <w:t>umbers</w:t>
+      </w:r>
+      <w:r>
+        <w:rPr>
+          <w:rFonts w:ascii="Times New Roman" w:hAnsi="Times New Roman" w:cs="Times New Roman"/>
+        </w:rPr>
+        <w:t xml:space="preserve"> </w:t>
+      </w:r>
+      <w:r>
+        <w:rPr>
+          <w:rFonts w:ascii="Times New Roman" w:hAnsi="Times New Roman" w:cs="Times New Roman"/>
+        </w:rPr>
+        <w:t>l</w:t>
+      </w:r>
+      <w:r>
+        <w:rPr>
+          <w:rFonts w:ascii="Times New Roman" w:hAnsi="Times New Roman" w:cs="Times New Roman"/>
+        </w:rPr>
+        <w:t>ess than the g</w:t>
+      </w:r>
+      <w:r>
+        <w:rPr>
+          <w:rFonts w:ascii="Times New Roman" w:hAnsi="Times New Roman" w:cs="Times New Roman"/>
+        </w:rPr>
+        <w:t>iven</w:t>
+      </w:r>
+      <w:r>
+        <w:rPr>
+          <w:rFonts w:ascii="Times New Roman" w:hAnsi="Times New Roman" w:cs="Times New Roman"/>
+        </w:rPr>
+        <w:t xml:space="preserve"> natural</w:t>
+      </w:r>
+      <w:r>
+        <w:rPr>
+          <w:rFonts w:ascii="Times New Roman" w:hAnsi="Times New Roman" w:cs="Times New Roman"/>
+        </w:rPr>
+        <w:t xml:space="preserve"> number.</w:t>
+      </w:r>
+    </w:p>
+    <w:p>
+      <w:pPr>
+        <w:spacing w:after="0"/>
+        <w:rPr>
+          <w:rFonts w:ascii="Times New Roman" w:hAnsi="Times New Roman" w:cs="Times New Roman"/>
+        </w:rPr>
+      </w:pPr>
+    </w:p>
+    <w:p>
+      <w:pPr>
+        <w:spacing w:after="0"/>
+        <w:rPr>
+          <w:rFonts w:ascii="Times New Roman" w:hAnsi="Times New Roman" w:cs="Times New Roman"/>
+          <w:b/>
+          <w:bCs/>
+        </w:rPr>
+      </w:pPr>
+      <w:r>
+        <w:rPr>
+          <w:rFonts w:ascii="Times New Roman" w:hAnsi="Times New Roman" w:cs="Times New Roman"/>
+          <w:b/>
+          <w:bCs/>
+        </w:rPr>
+        <w:t xml:space="preserve">Operator of an </w:t>
+      </w:r>
+      <w:r>
+        <w:rPr>
+          <w:rFonts w:ascii="Times New Roman" w:hAnsi="Times New Roman" w:cs="Times New Roman"/>
+          <w:b/>
+          <w:bCs/>
+        </w:rPr>
+        <w:t>A</w:t>
+      </w:r>
+      <w:r>
+        <w:rPr>
+          <w:rFonts w:ascii="Times New Roman" w:hAnsi="Times New Roman" w:cs="Times New Roman"/>
+          <w:b/>
+          <w:bCs/>
+        </w:rPr>
+        <w:t>rray</w:t>
+      </w:r>
+    </w:p>
+    <w:p>
+      <w:pPr>
+        <w:spacing w:after="0"/>
+        <w:rPr>
+          <w:rFonts w:ascii="Times New Roman" w:hAnsi="Times New Roman" w:cs="Times New Roman"/>
+        </w:rPr>
+      </w:pPr>
+    </w:p>
+    <w:p>
+      <w:pPr>
+        <w:spacing w:after="0"/>
+        <w:rPr>
+          <w:rFonts w:ascii="Times New Roman" w:hAnsi="Times New Roman" w:cs="Times New Roman"/>
+        </w:rPr>
+      </w:pPr>
+      <w:r>
+        <w:rPr>
+          <w:rFonts w:ascii="Times New Roman" w:hAnsi="Times New Roman" w:cs="Times New Roman"/>
+        </w:rPr>
+        <w:t>Write a p</w:t>
+      </w:r>
+      <w:r>
+        <w:rPr>
+          <w:rFonts w:ascii="Times New Roman" w:hAnsi="Times New Roman" w:cs="Times New Roman"/>
+        </w:rPr>
+        <w:t xml:space="preserve">rogram to display frequency of each </w:t>
+      </w:r>
+      <w:r>
+        <w:rPr>
+          <w:rFonts w:ascii="Times New Roman" w:hAnsi="Times New Roman" w:cs="Times New Roman"/>
+        </w:rPr>
+        <w:t>el</w:t>
+      </w:r>
+      <w:r>
+        <w:rPr>
+          <w:rFonts w:ascii="Times New Roman" w:hAnsi="Times New Roman" w:cs="Times New Roman"/>
+        </w:rPr>
+        <w:t xml:space="preserve">ement </w:t>
+      </w:r>
+      <w:r>
+        <w:rPr>
+          <w:rFonts w:ascii="Times New Roman" w:hAnsi="Times New Roman" w:cs="Times New Roman"/>
+        </w:rPr>
+        <w:t xml:space="preserve">present in an array of </w:t>
+      </w:r>
+      <w:r>
+        <w:rPr>
+          <w:rFonts w:ascii="Times New Roman" w:hAnsi="Times New Roman" w:cs="Times New Roman"/>
+        </w:rPr>
+        <w:t>10 elements.</w:t>
+      </w:r>
+    </w:p>
+    <w:p>
+      <w:pPr>
+        <w:spacing w:after="0"/>
+        <w:rPr>
+          <w:rFonts w:ascii="Times New Roman" w:hAnsi="Times New Roman" w:cs="Times New Roman"/>
+        </w:rPr>
+      </w:pPr>
+    </w:p>
+    <w:p>
+      <w:pPr>
+        <w:spacing w:after="0"/>
+        <w:rPr>
+          <w:rFonts w:ascii="Times New Roman" w:hAnsi="Times New Roman" w:cs="Times New Roman"/>
+        </w:rPr>
+      </w:pPr>
+      <w:r>
+        <w:rPr>
+          <w:rFonts w:ascii="Times New Roman" w:hAnsi="Times New Roman" w:cs="Times New Roman"/>
+        </w:rPr>
+        <w:t>Write a p</w:t>
+      </w:r>
+      <w:r>
+        <w:rPr>
+          <w:rFonts w:ascii="Times New Roman" w:hAnsi="Times New Roman" w:cs="Times New Roman"/>
+        </w:rPr>
+        <w:t>rogram to check for symmetry</w:t>
+      </w:r>
+      <w:r>
+        <w:rPr>
+          <w:rFonts w:ascii="Times New Roman" w:hAnsi="Times New Roman" w:cs="Times New Roman"/>
+        </w:rPr>
+        <w:t xml:space="preserve"> matrix.</w:t>
+      </w:r>
+    </w:p>
+    <w:p>
+      <w:pPr>
+        <w:spacing w:after="0"/>
+        <w:rPr>
+          <w:rFonts w:ascii="Times New Roman" w:hAnsi="Times New Roman" w:cs="Times New Roman"/>
+        </w:rPr>
+      </w:pPr>
+    </w:p>
+    <w:p>
+      <w:pPr>
+        <w:spacing w:after="0"/>
+        <w:rPr>
+          <w:rFonts w:ascii="Times New Roman" w:hAnsi="Times New Roman" w:cs="Times New Roman"/>
+        </w:rPr>
+      </w:pPr>
+      <w:r>
+        <w:rPr>
+          <w:rFonts w:ascii="Times New Roman" w:hAnsi="Times New Roman" w:cs="Times New Roman"/>
+        </w:rPr>
+        <w:t>Write a p</w:t>
+      </w:r>
+      <w:r>
+        <w:rPr>
+          <w:rFonts w:ascii="Times New Roman" w:hAnsi="Times New Roman" w:cs="Times New Roman"/>
+        </w:rPr>
+        <w:t>rogram to calculate the saddle point in 2D array</w:t>
+      </w:r>
+      <w:r>
+        <w:rPr>
+          <w:rFonts w:ascii="Times New Roman" w:hAnsi="Times New Roman" w:cs="Times New Roman"/>
+        </w:rPr>
+        <w:t>.</w:t>
+      </w:r>
+    </w:p>
+    <w:p>
+      <w:pPr>
+        <w:spacing w:after="0"/>
+        <w:rPr>
+          <w:rFonts w:ascii="Times New Roman" w:hAnsi="Times New Roman" w:cs="Times New Roman"/>
+        </w:rPr>
+      </w:pPr>
+    </w:p>
+    <w:p>
+      <w:pPr>
+        <w:spacing w:after="0"/>
+        <w:rPr>
+          <w:rFonts w:ascii="Times New Roman" w:hAnsi="Times New Roman" w:cs="Times New Roman"/>
+        </w:rPr>
+      </w:pPr>
+      <w:r>
+        <w:rPr>
+          <w:rFonts w:ascii="Times New Roman" w:hAnsi="Times New Roman" w:cs="Times New Roman"/>
+        </w:rPr>
+        <w:t>Write a p</w:t>
+      </w:r>
+      <w:r>
+        <w:rPr>
+          <w:rFonts w:ascii="Times New Roman" w:hAnsi="Times New Roman" w:cs="Times New Roman"/>
+        </w:rPr>
+        <w:t>rogram to perform 270 degrees right rotation in a 2D matrix</w:t>
+      </w:r>
+      <w:r>
+        <w:rPr>
+          <w:rFonts w:ascii="Times New Roman" w:hAnsi="Times New Roman" w:cs="Times New Roman"/>
+        </w:rPr>
+        <w:t>.</w:t>
+      </w:r>
+    </w:p>
+    <w:p>
+      <w:pPr>
+        <w:spacing w:after="0"/>
+        <w:rPr>
+          <w:rFonts w:ascii="Times New Roman" w:hAnsi="Times New Roman" w:cs="Times New Roman"/>
+        </w:rPr>
+      </w:pPr>
+    </w:p>
+    <w:p>
+      <w:pPr>
+        <w:spacing w:after="0"/>
+        <w:rPr>
+          <w:rFonts w:ascii="Times New Roman" w:hAnsi="Times New Roman" w:cs="Times New Roman"/>
+        </w:rPr>
+      </w:pPr>
+      <w:r>
+        <w:rPr>
+          <w:rFonts w:ascii="Times New Roman" w:hAnsi="Times New Roman" w:cs="Times New Roman"/>
+        </w:rPr>
+        <w:t>Write a p</w:t>
+      </w:r>
+      <w:r>
+        <w:rPr>
+          <w:rFonts w:ascii="Times New Roman" w:hAnsi="Times New Roman" w:cs="Times New Roman"/>
+        </w:rPr>
+        <w:t xml:space="preserve">rogram to generate anagrams </w:t>
+      </w:r>
+      <w:r>
+        <w:rPr>
+          <w:rFonts w:ascii="Times New Roman" w:hAnsi="Times New Roman" w:cs="Times New Roman"/>
+        </w:rPr>
+        <w:t xml:space="preserve">of a given </w:t>
+      </w:r>
+      <w:r>
+        <w:rPr>
+          <w:rFonts w:ascii="Times New Roman" w:hAnsi="Times New Roman" w:cs="Times New Roman"/>
+        </w:rPr>
+        <w:t>word</w:t>
+      </w:r>
+      <w:r>
+        <w:rPr>
+          <w:rFonts w:ascii="Times New Roman" w:hAnsi="Times New Roman" w:cs="Times New Roman"/>
+        </w:rPr>
+        <w:t xml:space="preserve"> (3 letter word).</w:t>
+      </w:r>
+    </w:p>
+    <w:p>
+      <w:pPr>
+        <w:spacing w:after="0"/>
+        <w:rPr>
+          <w:rFonts w:ascii="Times New Roman" w:hAnsi="Times New Roman" w:cs="Times New Roman"/>
+        </w:rPr>
+      </w:pPr>
+    </w:p>
+    <w:p>
+      <w:pPr>
+        <w:spacing w:after="0"/>
+        <w:rPr>
+          <w:rFonts w:ascii="Times New Roman" w:hAnsi="Times New Roman" w:cs="Times New Roman"/>
+        </w:rPr>
+      </w:pPr>
+      <w:r>
+        <w:rPr>
+          <w:rFonts w:ascii="Times New Roman" w:hAnsi="Times New Roman" w:cs="Times New Roman"/>
+        </w:rPr>
+        <w:t>Write a p</w:t>
+      </w:r>
+      <w:r>
+        <w:rPr>
+          <w:rFonts w:ascii="Times New Roman" w:hAnsi="Times New Roman" w:cs="Times New Roman"/>
+        </w:rPr>
+        <w:t>rogram to display frequency of Vowels and consonants in each word in the specified format</w:t>
+      </w:r>
+      <w:r>
+        <w:rPr>
+          <w:rFonts w:ascii="Times New Roman" w:hAnsi="Times New Roman" w:cs="Times New Roman"/>
+        </w:rPr>
+        <w:t>.</w:t>
+      </w:r>
+    </w:p>
+    <w:p>
+      <w:pPr>
+        <w:spacing w:after="0"/>
+        <w:rPr>
+          <w:rFonts w:ascii="Times New Roman" w:hAnsi="Times New Roman" w:cs="Times New Roman"/>
+        </w:rPr>
+      </w:pPr>
+    </w:p>
+    <w:p>
+      <w:pPr>
+        <w:spacing w:after="0"/>
+        <w:rPr>
+          <w:rFonts w:ascii="Times New Roman" w:hAnsi="Times New Roman" w:cs="Times New Roman"/>
+        </w:rPr>
+      </w:pPr>
+      <w:r>
+        <w:rPr>
+          <w:rFonts w:ascii="Times New Roman" w:hAnsi="Times New Roman" w:cs="Times New Roman"/>
+        </w:rPr>
+        <w:t>Write a p</w:t>
+      </w:r>
+      <w:r>
+        <w:rPr>
+          <w:rFonts w:ascii="Times New Roman" w:hAnsi="Times New Roman" w:cs="Times New Roman"/>
+        </w:rPr>
+        <w:t xml:space="preserve">rogram </w:t>
+      </w:r>
+      <w:r>
+        <w:rPr>
+          <w:rFonts w:ascii="Times New Roman" w:hAnsi="Times New Roman" w:cs="Times New Roman"/>
+        </w:rPr>
+        <w:t xml:space="preserve">to </w:t>
+      </w:r>
+      <w:r>
+        <w:rPr>
+          <w:rFonts w:ascii="Times New Roman" w:hAnsi="Times New Roman" w:cs="Times New Roman"/>
+        </w:rPr>
+        <w:t xml:space="preserve">convert each word of a sentence to </w:t>
+      </w:r>
+      <w:proofErr w:type="spellStart"/>
+      <w:r>
+        <w:rPr>
+          <w:rFonts w:ascii="Times New Roman" w:hAnsi="Times New Roman" w:cs="Times New Roman"/>
+        </w:rPr>
+        <w:t>Pig</w:t>
+      </w:r>
+      <w:r>
+        <w:rPr>
+          <w:rFonts w:ascii="Times New Roman" w:hAnsi="Times New Roman" w:cs="Times New Roman"/>
+        </w:rPr>
+        <w:t>l</w:t>
+      </w:r>
+      <w:r>
+        <w:rPr>
+          <w:rFonts w:ascii="Times New Roman" w:hAnsi="Times New Roman" w:cs="Times New Roman"/>
+        </w:rPr>
+        <w:t>ati</w:t>
+      </w:r>
+      <w:r>
+        <w:rPr>
+          <w:rFonts w:ascii="Times New Roman" w:hAnsi="Times New Roman" w:cs="Times New Roman"/>
+        </w:rPr>
+        <w:t>n</w:t>
+      </w:r>
+      <w:proofErr w:type="spellEnd"/>
+      <w:r>
+        <w:rPr>
+          <w:rFonts w:ascii="Times New Roman" w:hAnsi="Times New Roman" w:cs="Times New Roman"/>
+        </w:rPr>
+        <w:t xml:space="preserve"> (Using String Tokenizer</w:t>
+      </w:r>
+      <w:r>
+        <w:rPr>
+          <w:rFonts w:ascii="Times New Roman" w:hAnsi="Times New Roman" w:cs="Times New Roman"/>
+        </w:rPr>
+        <w:t>)</w:t>
+      </w:r>
+      <w:r>
+        <w:rPr>
+          <w:rFonts w:ascii="Times New Roman" w:hAnsi="Times New Roman" w:cs="Times New Roman"/>
+        </w:rPr>
+        <w:t>.</w:t>
+      </w:r>
     </w:p>
     <w:sectPr>
       <w:pgSz w:w="11906" w:h="16838"/>
@@ -3408,7 +5522,7 @@
 </file>
 
 <file path=word/endnotes.xml><?xml version="1.0" encoding="utf-8"?>
-<w:endnotes xmlns:wpc="http://schemas.microsoft.com/office/word/2010/wordprocessingCanvas" xmlns:mc="http://schemas.openxmlformats.org/markup-compatibility/2006" xmlns:o="urn:schemas-microsoft-com:office:office" xmlns:r="http://schemas.openxmlformats.org/officeDocument/2006/relationships" xmlns:m="http://schemas.openxmlformats.org/officeDocument/2006/math" xmlns:v="urn:schemas-microsoft-com:vml" xmlns:wp14="http://schemas.microsoft.com/office/word/2010/wordprocessingDrawing" xmlns:wp="http://schemas.openxmlformats.org/drawingml/2006/wordprocessingDrawing" xmlns:w10="urn:schemas-microsoft-com:office:word" xmlns:w="http://schemas.openxmlformats.org/wordprocessingml/2006/main" xmlns:w14="http://schemas.microsoft.com/office/word/2010/wordml" xmlns:w15="http://schemas.microsoft.com/office/word/2012/wordml" xmlns:wpg="http://schemas.microsoft.com/office/word/2010/wordprocessingGroup" xmlns:wpi="http://schemas.microsoft.com/office/word/2010/wordprocessingInk" xmlns:wne="http://schemas.microsoft.com/office/word/2006/wordml" xmlns:wps="http://schemas.microsoft.com/office/word/2010/wordprocessingShape" mc:Ignorable="w14 w15 wp14">
+<w:endnotes xmlns:wpc="http://schemas.microsoft.com/office/word/2010/wordprocessingCanvas" xmlns:cx="http://schemas.microsoft.com/office/drawing/2014/chartex" xmlns:cx1="http://schemas.microsoft.com/office/drawing/2015/9/8/chartex" xmlns:cx2="http://schemas.microsoft.com/office/drawing/2015/10/21/chartex" xmlns:cx3="http://schemas.microsoft.com/office/drawing/2016/5/9/chartex" xmlns:cx4="http://schemas.microsoft.com/office/drawing/2016/5/10/chartex" xmlns:cx5="http://schemas.microsoft.com/office/drawing/2016/5/11/chartex" xmlns:cx6="http://schemas.microsoft.com/office/drawing/2016/5/12/chartex" xmlns:cx7="http://schemas.microsoft.com/office/drawing/2016/5/13/chartex" xmlns:cx8="http://schemas.microsoft.com/office/drawing/2016/5/14/chartex" xmlns:mc="http://schemas.openxmlformats.org/markup-compatibility/2006" xmlns:aink="http://schemas.microsoft.com/office/drawing/2016/ink" xmlns:am3d="http://schemas.microsoft.com/office/drawing/2017/model3d" xmlns:o="urn:schemas-microsoft-com:office:office" xmlns:oel="http://schemas.microsoft.com/office/2019/extlst" xmlns:r="http://schemas.openxmlformats.org/officeDocument/2006/relationships" xmlns:m="http://schemas.openxmlformats.org/officeDocument/2006/math" xmlns:v="urn:schemas-microsoft-com:vml" xmlns:wp14="http://schemas.microsoft.com/office/word/2010/wordprocessingDrawing" xmlns:wp="http://schemas.openxmlformats.org/drawingml/2006/wordprocessingDrawing" xmlns:w10="urn:schemas-microsoft-com:office:word" xmlns:w="http://schemas.openxmlformats.org/wordprocessingml/2006/main" xmlns:w14="http://schemas.microsoft.com/office/word/2010/wordml" xmlns:w15="http://schemas.microsoft.com/office/word/2012/wordml" xmlns:w16cex="http://schemas.microsoft.com/office/word/2018/wordml/cex" xmlns:w16cid="http://schemas.microsoft.com/office/word/2016/wordml/cid" xmlns:w16="http://schemas.microsoft.com/office/word/2018/wordml" xmlns:w16sdtdh="http://schemas.microsoft.com/office/word/2020/wordml/sdtdatahash" xmlns:w16se="http://schemas.microsoft.com/office/word/2015/wordml/symex" xmlns:wpg="http://schemas.microsoft.com/office/word/2010/wordprocessingGroup" xmlns:wpi="http://schemas.microsoft.com/office/word/2010/wordprocessingInk" xmlns:wne="http://schemas.microsoft.com/office/word/2006/wordml" xmlns:wps="http://schemas.microsoft.com/office/word/2010/wordprocessingShape" mc:Ignorable="w14 w15 w16se w16cid w16 w16cex w16sdtdh wp14">
   <w:endnote w:type="separator" w:id="-1">
     <w:p>
       <w:pPr>
@@ -3433,7 +5547,7 @@
 </file>
 
 <file path=word/footnotes.xml><?xml version="1.0" encoding="utf-8"?>
-<w:footnotes xmlns:wpc="http://schemas.microsoft.com/office/word/2010/wordprocessingCanvas" xmlns:mc="http://schemas.openxmlformats.org/markup-compatibility/2006" xmlns:o="urn:schemas-microsoft-com:office:office" xmlns:r="http://schemas.openxmlformats.org/officeDocument/2006/relationships" xmlns:m="http://schemas.openxmlformats.org/officeDocument/2006/math" xmlns:v="urn:schemas-microsoft-com:vml" xmlns:wp14="http://schemas.microsoft.com/office/word/2010/wordprocessingDrawing" xmlns:wp="http://schemas.openxmlformats.org/drawingml/2006/wordprocessingDrawing" xmlns:w10="urn:schemas-microsoft-com:office:word" xmlns:w="http://schemas.openxmlformats.org/wordprocessingml/2006/main" xmlns:w14="http://schemas.microsoft.com/office/word/2010/wordml" xmlns:w15="http://schemas.microsoft.com/office/word/2012/wordml" xmlns:wpg="http://schemas.microsoft.com/office/word/2010/wordprocessingGroup" xmlns:wpi="http://schemas.microsoft.com/office/word/2010/wordprocessingInk" xmlns:wne="http://schemas.microsoft.com/office/word/2006/wordml" xmlns:wps="http://schemas.microsoft.com/office/word/2010/wordprocessingShape" mc:Ignorable="w14 w15 wp14">
+<w:footnotes xmlns:wpc="http://schemas.microsoft.com/office/word/2010/wordprocessingCanvas" xmlns:cx="http://schemas.microsoft.com/office/drawing/2014/chartex" xmlns:cx1="http://schemas.microsoft.com/office/drawing/2015/9/8/chartex" xmlns:cx2="http://schemas.microsoft.com/office/drawing/2015/10/21/chartex" xmlns:cx3="http://schemas.microsoft.com/office/drawing/2016/5/9/chartex" xmlns:cx4="http://schemas.microsoft.com/office/drawing/2016/5/10/chartex" xmlns:cx5="http://schemas.microsoft.com/office/drawing/2016/5/11/chartex" xmlns:cx6="http://schemas.microsoft.com/office/drawing/2016/5/12/chartex" xmlns:cx7="http://schemas.microsoft.com/office/drawing/2016/5/13/chartex" xmlns:cx8="http://schemas.microsoft.com/office/drawing/2016/5/14/chartex" xmlns:mc="http://schemas.openxmlformats.org/markup-compatibility/2006" xmlns:aink="http://schemas.microsoft.com/office/drawing/2016/ink" xmlns:am3d="http://schemas.microsoft.com/office/drawing/2017/model3d" xmlns:o="urn:schemas-microsoft-com:office:office" xmlns:oel="http://schemas.microsoft.com/office/2019/extlst" xmlns:r="http://schemas.openxmlformats.org/officeDocument/2006/relationships" xmlns:m="http://schemas.openxmlformats.org/officeDocument/2006/math" xmlns:v="urn:schemas-microsoft-com:vml" xmlns:wp14="http://schemas.microsoft.com/office/word/2010/wordprocessingDrawing" xmlns:wp="http://schemas.openxmlformats.org/drawingml/2006/wordprocessingDrawing" xmlns:w10="urn:schemas-microsoft-com:office:word" xmlns:w="http://schemas.openxmlformats.org/wordprocessingml/2006/main" xmlns:w14="http://schemas.microsoft.com/office/word/2010/wordml" xmlns:w15="http://schemas.microsoft.com/office/word/2012/wordml" xmlns:w16cex="http://schemas.microsoft.com/office/word/2018/wordml/cex" xmlns:w16cid="http://schemas.microsoft.com/office/word/2016/wordml/cid" xmlns:w16="http://schemas.microsoft.com/office/word/2018/wordml" xmlns:w16sdtdh="http://schemas.microsoft.com/office/word/2020/wordml/sdtdatahash" xmlns:w16se="http://schemas.microsoft.com/office/word/2015/wordml/symex" xmlns:wpg="http://schemas.microsoft.com/office/word/2010/wordprocessingGroup" xmlns:wpi="http://schemas.microsoft.com/office/word/2010/wordprocessingInk" xmlns:wne="http://schemas.microsoft.com/office/word/2006/wordml" xmlns:wps="http://schemas.microsoft.com/office/word/2010/wordprocessingShape" mc:Ignorable="w14 w15 w16se w16cid w16 w16cex w16sdtdh wp14">
   <w:footnote w:type="separator" w:id="-1">
     <w:p>
       <w:pPr>
@@ -3458,7 +5572,7 @@
 </file>
 
 <file path=word/styles.xml><?xml version="1.0" encoding="utf-8"?>
-<w:styles xmlns:mc="http://schemas.openxmlformats.org/markup-compatibility/2006" xmlns:r="http://schemas.openxmlformats.org/officeDocument/2006/relationships" xmlns:w="http://schemas.openxmlformats.org/wordprocessingml/2006/main" xmlns:w14="http://schemas.microsoft.com/office/word/2010/wordml" xmlns:w15="http://schemas.microsoft.com/office/word/2012/wordml" mc:Ignorable="w14 w15">
+<w:styles xmlns:mc="http://schemas.openxmlformats.org/markup-compatibility/2006" xmlns:r="http://schemas.openxmlformats.org/officeDocument/2006/relationships" xmlns:w="http://schemas.openxmlformats.org/wordprocessingml/2006/main" xmlns:w14="http://schemas.microsoft.com/office/word/2010/wordml" xmlns:w15="http://schemas.microsoft.com/office/word/2012/wordml" xmlns:w16cex="http://schemas.microsoft.com/office/word/2018/wordml/cex" xmlns:w16cid="http://schemas.microsoft.com/office/word/2016/wordml/cid" xmlns:w16="http://schemas.microsoft.com/office/word/2018/wordml" xmlns:w16sdtdh="http://schemas.microsoft.com/office/word/2020/wordml/sdtdatahash" xmlns:w16se="http://schemas.microsoft.com/office/word/2015/wordml/symex" mc:Ignorable="w14 w15 w16se w16cid w16 w16cex w16sdtdh">
   <w:docDefaults>
     <w:rPrDefault>
       <w:rPr>
@@ -3474,7 +5588,7 @@
       </w:pPr>
     </w:pPrDefault>
   </w:docDefaults>
-  <w:latentStyles w:defLockedState="0" w:defUIPriority="99" w:defSemiHidden="0" w:defUnhideWhenUsed="0" w:defQFormat="0" w:count="371">
+  <w:latentStyles w:defLockedState="0" w:defUIPriority="99" w:defSemiHidden="0" w:defUnhideWhenUsed="0" w:defQFormat="0" w:count="376">
     <w:lsdException w:name="Normal" w:uiPriority="0" w:qFormat="1"/>
     <w:lsdException w:name="heading 1" w:uiPriority="9" w:qFormat="1"/>
     <w:lsdException w:name="heading 2" w:semiHidden="1" w:uiPriority="9" w:unhideWhenUsed="1" w:qFormat="1"/>
@@ -3846,6 +5960,11 @@
     <w:lsdException w:name="List Table 5 Dark Accent 6" w:uiPriority="50"/>
     <w:lsdException w:name="List Table 6 Colorful Accent 6" w:uiPriority="51"/>
     <w:lsdException w:name="List Table 7 Colorful Accent 6" w:uiPriority="52"/>
+    <w:lsdException w:name="Mention" w:semiHidden="1" w:unhideWhenUsed="1"/>
+    <w:lsdException w:name="Smart Hyperlink" w:semiHidden="1" w:unhideWhenUsed="1"/>
+    <w:lsdException w:name="Hashtag" w:semiHidden="1" w:unhideWhenUsed="1"/>
+    <w:lsdException w:name="Unresolved Mention" w:semiHidden="1" w:unhideWhenUsed="1"/>
+    <w:lsdException w:name="Smart Link" w:semiHidden="1" w:unhideWhenUsed="1"/>
   </w:latentStyles>
   <w:style w:type="paragraph" w:default="1" w:styleId="Normal">
     <w:name w:val="Normal"/>

</xml_diff>